<commit_message>
Deploying to gh-pages from @ csci-1301/csci-1301.github.io@61379d68844895bbf03f2115d6cb919b37100f22 🚀
</commit_message>
<xml_diff>
--- a/labs/PreciseRectangle/index.docx
+++ b/labs/PreciseRectangle/index.docx
@@ -52,7 +52,7 @@
         <w:pStyle w:val="Date"/>
       </w:pPr>
       <w:r>
-        <w:t xml:space="preserve">May  31, 2021 (06:10:01 PM)</w:t>
+        <w:t xml:space="preserve">May  31, 2021 (06:38:15 PM)</w:t>
       </w:r>
     </w:p>
     <w:sdt>
@@ -142,7 +142,7 @@
         <w:pStyle w:val="BodyText"/>
       </w:pPr>
       <w:r>
-        <w:t xml:space="preserve">This should be a fairly straightforward exercise, that mostly re-enforce what you should know already (except for the UML part, and for how to create a class in Visual Studio).</w:t>
+        <w:t xml:space="preserve">This should be a fairly straightforward exercise, that mostly re-enforce what you should know already (except for the UML part, and how to create a class in your IDE).</w:t>
       </w:r>
     </w:p>
     <w:bookmarkStart w:id="21" w:name="conception"/>
@@ -528,6 +528,18 @@
       </w:r>
       <w:r>
         <w:t xml:space="preserve">.</w:t>
+      </w:r>
+    </w:p>
+    <w:p>
+      <w:pPr>
+        <w:numPr>
+          <w:ilvl w:val="0"/>
+          <w:numId w:val="1002"/>
+        </w:numPr>
+        <w:pStyle w:val="Compact"/>
+      </w:pPr>
+      <w:r>
+        <w:t xml:space="preserve">It is important that you re-name the files within your IDE. If you try to rename your files, or their folders, outside of the IDE then it will break your solution. The solution will still be looking for the original file/folder names, and will not recognize the changed names. If such an error occurs, restore the previous names and then rename your files through the IDE as instructed.</w:t>
       </w:r>
     </w:p>
     <w:p>

</xml_diff>

<commit_message>
Deploying to gh-pages from @ csci-1301/csci-1301.github.io@8c3c3f49d84890e878d3d867211bc25e4e73d02e 🚀
</commit_message>
<xml_diff>
--- a/labs/PreciseRectangle/index.docx
+++ b/labs/PreciseRectangle/index.docx
@@ -52,7 +52,7 @@
         <w:pStyle w:val="Date"/>
       </w:pPr>
       <w:r>
-        <w:t xml:space="preserve">May  31, 2021 (06:38:15 PM)</w:t>
+        <w:t xml:space="preserve">May  31, 2021 (10:13:57 PM)</w:t>
       </w:r>
     </w:p>
     <w:sdt>
@@ -81,7 +81,7 @@
         </w:p>
       </w:sdtContent>
     </w:sdt>
-    <w:bookmarkStart w:id="26" w:name="writing-your-own-preciserectangle-class"/>
+    <w:bookmarkStart w:id="25" w:name="writing-your-own-preciserectangle-class"/>
     <w:p>
       <w:pPr>
         <w:pStyle w:val="Heading1"/>
@@ -142,16 +142,16 @@
         <w:pStyle w:val="BodyText"/>
       </w:pPr>
       <w:r>
-        <w:t xml:space="preserve">This should be a fairly straightforward exercise, that mostly re-enforce what you should know already (except for the UML part, and how to create a class in your IDE).</w:t>
-      </w:r>
-    </w:p>
-    <w:bookmarkStart w:id="21" w:name="conception"/>
+        <w:t xml:space="preserve">This should be a fairly straightforward exercise, that mostly re-enforce what you should know already (except for how to create a class in your IDE).</w:t>
+      </w:r>
+    </w:p>
+    <w:bookmarkStart w:id="24" w:name="implementation"/>
     <w:p>
       <w:pPr>
         <w:pStyle w:val="Heading2"/>
       </w:pPr>
       <w:r>
-        <w:t xml:space="preserve">Conception</w:t>
+        <w:t xml:space="preserve">Implementation</w:t>
       </w:r>
     </w:p>
     <w:p>
@@ -159,19 +159,55 @@
         <w:pStyle w:val="FirstParagraph"/>
       </w:pPr>
       <w:r>
-        <w:t xml:space="preserve">Draw the UML diagram of this class: it should have two attributes, of type</w:t>
-      </w:r>
-      <w:r>
-        <w:t xml:space="preserve"> </w:t>
-      </w:r>
-      <w:r>
-        <w:rPr>
-          <w:rStyle w:val="DataTypeTok"/>
-        </w:rPr>
-        <w:t xml:space="preserve">double</w:t>
-      </w:r>
-      <w:r>
-        <w:t xml:space="preserve">, and eight methods:</w:t>
+        <w:t xml:space="preserve">To implement your class in your IDE, you are given two methods below: you can edit the pre-existing project, or start</w:t>
+      </w:r>
+      <w:r>
+        <w:t xml:space="preserve"> </w:t>
+      </w:r>
+      <w:r>
+        <w:t xml:space="preserve">“</w:t>
+      </w:r>
+      <w:r>
+        <w:t xml:space="preserve">fresh</w:t>
+      </w:r>
+      <w:r>
+        <w:t xml:space="preserve">”</w:t>
+      </w:r>
+      <w:r>
+        <w:t xml:space="preserve">.</w:t>
+      </w:r>
+      <w:r>
+        <w:t xml:space="preserve"> </w:t>
+      </w:r>
+      <w:r>
+        <w:t xml:space="preserve">It is recommended to pick the one you feel the most comfortable with (you will get an opportunity to start</w:t>
+      </w:r>
+      <w:r>
+        <w:t xml:space="preserve"> </w:t>
+      </w:r>
+      <w:r>
+        <w:t xml:space="preserve">“</w:t>
+      </w:r>
+      <w:r>
+        <w:t xml:space="preserve">fresh</w:t>
+      </w:r>
+      <w:r>
+        <w:t xml:space="preserve">”</w:t>
+      </w:r>
+      <w:r>
+        <w:t xml:space="preserve"> </w:t>
+      </w:r>
+      <w:r>
+        <w:t xml:space="preserve">in the next problem in any case).</w:t>
+      </w:r>
+    </w:p>
+    <w:bookmarkStart w:id="22" w:name="edit-the-pre-existing-project"/>
+    <w:p>
+      <w:pPr>
+        <w:pStyle w:val="Heading3"/>
+      </w:pPr>
+      <w:r>
+        <w:t xml:space="preserve">Edit the Pre-Existing Project</w:t>
       </w:r>
     </w:p>
     <w:p>
@@ -183,138 +219,12 @@
         <w:pStyle w:val="Compact"/>
       </w:pPr>
       <w:r>
-        <w:t xml:space="preserve">two setters, two getters (i.e., one for each attribute),</w:t>
-      </w:r>
-    </w:p>
-    <w:p>
-      <w:pPr>
-        <w:numPr>
-          <w:ilvl w:val="0"/>
-          <w:numId w:val="1001"/>
-        </w:numPr>
-        <w:pStyle w:val="Compact"/>
-      </w:pPr>
-      <w:r>
-        <w:t xml:space="preserve">one method to compute the area of a precise rectangle,</w:t>
-      </w:r>
-    </w:p>
-    <w:p>
-      <w:pPr>
-        <w:numPr>
-          <w:ilvl w:val="0"/>
-          <w:numId w:val="1001"/>
-        </w:numPr>
-        <w:pStyle w:val="Compact"/>
-      </w:pPr>
-      <w:r>
-        <w:t xml:space="preserve">one method to compute the perimeter of a precise rectangle,</w:t>
-      </w:r>
-    </w:p>
-    <w:p>
-      <w:pPr>
-        <w:numPr>
-          <w:ilvl w:val="0"/>
-          <w:numId w:val="1001"/>
-        </w:numPr>
-        <w:pStyle w:val="Compact"/>
-      </w:pPr>
-      <w:r>
-        <w:t xml:space="preserve">one method to swap the length and the width of a precise rectangle,</w:t>
-      </w:r>
-    </w:p>
-    <w:p>
-      <w:pPr>
-        <w:numPr>
-          <w:ilvl w:val="0"/>
-          <w:numId w:val="1001"/>
-        </w:numPr>
-        <w:pStyle w:val="Compact"/>
-      </w:pPr>
-      <w:r>
-        <w:t xml:space="preserve">one method to multiply the length and width of a precise rectangle by an ratio given in argument as an integer.</w:t>
-      </w:r>
-    </w:p>
-    <w:bookmarkEnd w:id="21"/>
-    <w:bookmarkStart w:id="25" w:name="implementation"/>
-    <w:p>
-      <w:pPr>
-        <w:pStyle w:val="Heading2"/>
-      </w:pPr>
-      <w:r>
-        <w:t xml:space="preserve">Implementation</w:t>
-      </w:r>
-    </w:p>
-    <w:p>
-      <w:pPr>
-        <w:pStyle w:val="FirstParagraph"/>
-      </w:pPr>
-      <w:r>
-        <w:t xml:space="preserve">To implement your class in your IDE, you are given two methods below: you can edit the pre-existing project, or start</w:t>
-      </w:r>
-      <w:r>
-        <w:t xml:space="preserve"> </w:t>
-      </w:r>
-      <w:r>
-        <w:t xml:space="preserve">“</w:t>
-      </w:r>
-      <w:r>
-        <w:t xml:space="preserve">fresh</w:t>
-      </w:r>
-      <w:r>
-        <w:t xml:space="preserve">”</w:t>
-      </w:r>
-      <w:r>
-        <w:t xml:space="preserve">.</w:t>
-      </w:r>
-      <w:r>
-        <w:t xml:space="preserve"> </w:t>
-      </w:r>
-      <w:r>
-        <w:t xml:space="preserve">It is recommended to pick the one you feel the most comfortable with (you will get an opportunity to start</w:t>
-      </w:r>
-      <w:r>
-        <w:t xml:space="preserve"> </w:t>
-      </w:r>
-      <w:r>
-        <w:t xml:space="preserve">“</w:t>
-      </w:r>
-      <w:r>
-        <w:t xml:space="preserve">fresh</w:t>
-      </w:r>
-      <w:r>
-        <w:t xml:space="preserve">”</w:t>
-      </w:r>
-      <w:r>
-        <w:t xml:space="preserve"> </w:t>
-      </w:r>
-      <w:r>
-        <w:t xml:space="preserve">in the next problem in any case).</w:t>
-      </w:r>
-    </w:p>
-    <w:bookmarkStart w:id="23" w:name="edit-the-pre-existing-project"/>
-    <w:p>
-      <w:pPr>
-        <w:pStyle w:val="Heading3"/>
-      </w:pPr>
-      <w:r>
-        <w:t xml:space="preserve">Edit the Pre-Existing Project</w:t>
-      </w:r>
-    </w:p>
-    <w:p>
-      <w:pPr>
-        <w:numPr>
-          <w:ilvl w:val="0"/>
-          <w:numId w:val="1002"/>
-        </w:numPr>
-        <w:pStyle w:val="Compact"/>
-      </w:pPr>
-      <w:r>
         <w:t xml:space="preserve">Re-download</w:t>
       </w:r>
       <w:r>
         <w:t xml:space="preserve"> </w:t>
       </w:r>
-      <w:hyperlink r:id="rId22">
+      <w:hyperlink r:id="rId21">
         <w:r>
           <w:rPr>
             <w:rStyle w:val="Hyperlink"/>
@@ -366,7 +276,7 @@
       <w:pPr>
         <w:numPr>
           <w:ilvl w:val="0"/>
-          <w:numId w:val="1002"/>
+          <w:numId w:val="1001"/>
         </w:numPr>
         <w:pStyle w:val="Compact"/>
       </w:pPr>
@@ -417,6 +327,304 @@
       </w:r>
       <w:r>
         <w:t xml:space="preserve">”</w:t>
+      </w:r>
+    </w:p>
+    <w:p>
+      <w:pPr>
+        <w:numPr>
+          <w:ilvl w:val="0"/>
+          <w:numId w:val="1001"/>
+        </w:numPr>
+        <w:pStyle w:val="Compact"/>
+      </w:pPr>
+      <w:r>
+        <w:t xml:space="preserve">In the</w:t>
+      </w:r>
+      <w:r>
+        <w:t xml:space="preserve"> </w:t>
+      </w:r>
+      <w:r>
+        <w:t xml:space="preserve">“</w:t>
+      </w:r>
+      <w:r>
+        <w:t xml:space="preserve">PreciseRectangle.cs</w:t>
+      </w:r>
+      <w:r>
+        <w:t xml:space="preserve">”</w:t>
+      </w:r>
+      <w:r>
+        <w:t xml:space="preserve"> </w:t>
+      </w:r>
+      <w:r>
+        <w:t xml:space="preserve">file, replace</w:t>
+      </w:r>
+      <w:r>
+        <w:t xml:space="preserve"> </w:t>
+      </w:r>
+      <w:r>
+        <w:rPr>
+          <w:rStyle w:val="KeywordTok"/>
+        </w:rPr>
+        <w:t xml:space="preserve">class</w:t>
+      </w:r>
+      <w:r>
+        <w:rPr>
+          <w:rStyle w:val="NormalTok"/>
+        </w:rPr>
+        <w:t xml:space="preserve"> Rectangle</w:t>
+      </w:r>
+      <w:r>
+        <w:t xml:space="preserve"> </w:t>
+      </w:r>
+      <w:r>
+        <w:t xml:space="preserve">with</w:t>
+      </w:r>
+      <w:r>
+        <w:t xml:space="preserve"> </w:t>
+      </w:r>
+      <w:r>
+        <w:rPr>
+          <w:rStyle w:val="KeywordTok"/>
+        </w:rPr>
+        <w:t xml:space="preserve">class</w:t>
+      </w:r>
+      <w:r>
+        <w:rPr>
+          <w:rStyle w:val="NormalTok"/>
+        </w:rPr>
+        <w:t xml:space="preserve"> PreciseRectangle</w:t>
+      </w:r>
+      <w:r>
+        <w:t xml:space="preserve">.</w:t>
+      </w:r>
+    </w:p>
+    <w:p>
+      <w:pPr>
+        <w:numPr>
+          <w:ilvl w:val="0"/>
+          <w:numId w:val="1001"/>
+        </w:numPr>
+        <w:pStyle w:val="Compact"/>
+      </w:pPr>
+      <w:r>
+        <w:t xml:space="preserve">Comment out the body of the</w:t>
+      </w:r>
+      <w:r>
+        <w:t xml:space="preserve"> </w:t>
+      </w:r>
+      <w:r>
+        <w:rPr>
+          <w:rStyle w:val="NormalTok"/>
+        </w:rPr>
+        <w:t xml:space="preserve">Main</w:t>
+      </w:r>
+      <w:r>
+        <w:t xml:space="preserve"> </w:t>
+      </w:r>
+      <w:r>
+        <w:t xml:space="preserve">method in</w:t>
+      </w:r>
+      <w:r>
+        <w:t xml:space="preserve"> </w:t>
+      </w:r>
+      <w:r>
+        <w:t xml:space="preserve">“</w:t>
+      </w:r>
+      <w:r>
+        <w:t xml:space="preserve">Program.cs</w:t>
+      </w:r>
+      <w:r>
+        <w:t xml:space="preserve">”</w:t>
+      </w:r>
+      <w:r>
+        <w:t xml:space="preserve">.</w:t>
+      </w:r>
+    </w:p>
+    <w:p>
+      <w:pPr>
+        <w:numPr>
+          <w:ilvl w:val="0"/>
+          <w:numId w:val="1001"/>
+        </w:numPr>
+        <w:pStyle w:val="Compact"/>
+      </w:pPr>
+      <w:r>
+        <w:t xml:space="preserve">It is important that you re-name the files within your IDE. If you try to rename your files, or their folders, outside of the IDE then it will break your solution. The solution will still be looking for the original file/folder names, and will not recognize the changed names. If such an error occurs, restore the previous names and then rename your files through the IDE as instructed.</w:t>
+      </w:r>
+    </w:p>
+    <w:p>
+      <w:pPr>
+        <w:numPr>
+          <w:ilvl w:val="0"/>
+          <w:numId w:val="1001"/>
+        </w:numPr>
+        <w:pStyle w:val="Compact"/>
+      </w:pPr>
+      <w:r>
+        <w:t xml:space="preserve">Your program should compile as it is, but you have to edit</w:t>
+      </w:r>
+      <w:r>
+        <w:t xml:space="preserve"> </w:t>
+      </w:r>
+      <w:r>
+        <w:rPr>
+          <w:rStyle w:val="NormalTok"/>
+        </w:rPr>
+        <w:t xml:space="preserve">PreciseRectangle</w:t>
+      </w:r>
+      <w:r>
+        <w:rPr>
+          <w:rStyle w:val="OperatorTok"/>
+        </w:rPr>
+        <w:t xml:space="preserve">.</w:t>
+      </w:r>
+      <w:r>
+        <w:rPr>
+          <w:rStyle w:val="FunctionTok"/>
+        </w:rPr>
+        <w:t xml:space="preserve">cs</w:t>
+      </w:r>
+      <w:r>
+        <w:t xml:space="preserve"> </w:t>
+      </w:r>
+      <w:r>
+        <w:t xml:space="preserve">to now store the</w:t>
+      </w:r>
+      <w:r>
+        <w:t xml:space="preserve"> </w:t>
+      </w:r>
+      <w:r>
+        <w:rPr>
+          <w:rStyle w:val="NormalTok"/>
+        </w:rPr>
+        <w:t xml:space="preserve">width</w:t>
+      </w:r>
+      <w:r>
+        <w:t xml:space="preserve"> </w:t>
+      </w:r>
+      <w:r>
+        <w:t xml:space="preserve">and the</w:t>
+      </w:r>
+      <w:r>
+        <w:t xml:space="preserve"> </w:t>
+      </w:r>
+      <w:r>
+        <w:rPr>
+          <w:rStyle w:val="NormalTok"/>
+        </w:rPr>
+        <w:t xml:space="preserve">length</w:t>
+      </w:r>
+      <w:r>
+        <w:t xml:space="preserve"> </w:t>
+      </w:r>
+      <w:r>
+        <w:t xml:space="preserve">with</w:t>
+      </w:r>
+      <w:r>
+        <w:t xml:space="preserve"> </w:t>
+      </w:r>
+      <w:r>
+        <w:rPr>
+          <w:rStyle w:val="DataTypeTok"/>
+        </w:rPr>
+        <w:t xml:space="preserve">double</w:t>
+      </w:r>
+      <w:r>
+        <w:t xml:space="preserve">, and to propagate this change accordingly. What should be the return type of</w:t>
+      </w:r>
+      <w:r>
+        <w:t xml:space="preserve"> </w:t>
+      </w:r>
+      <w:r>
+        <w:rPr>
+          <w:rStyle w:val="NormalTok"/>
+        </w:rPr>
+        <w:t xml:space="preserve">GetWidth</w:t>
+      </w:r>
+      <w:r>
+        <w:t xml:space="preserve">, for instance?</w:t>
+      </w:r>
+    </w:p>
+    <w:p>
+      <w:pPr>
+        <w:numPr>
+          <w:ilvl w:val="0"/>
+          <w:numId w:val="1001"/>
+        </w:numPr>
+        <w:pStyle w:val="Compact"/>
+      </w:pPr>
+      <w:r>
+        <w:t xml:space="preserve">Declare and manipulate precise rectangles (i.e., with floating-point values for the width and the length) in the</w:t>
+      </w:r>
+      <w:r>
+        <w:t xml:space="preserve"> </w:t>
+      </w:r>
+      <w:r>
+        <w:rPr>
+          <w:rStyle w:val="NormalTok"/>
+        </w:rPr>
+        <w:t xml:space="preserve">Main</w:t>
+      </w:r>
+      <w:r>
+        <w:t xml:space="preserve"> </w:t>
+      </w:r>
+      <w:r>
+        <w:t xml:space="preserve">method, and make sure they behave as expected (can you compute the area, for instance?).</w:t>
+      </w:r>
+    </w:p>
+    <w:p>
+      <w:pPr>
+        <w:numPr>
+          <w:ilvl w:val="0"/>
+          <w:numId w:val="1001"/>
+        </w:numPr>
+        <w:pStyle w:val="Compact"/>
+      </w:pPr>
+      <w:r>
+        <w:t xml:space="preserve">Add the missing methods (</w:t>
+      </w:r>
+      <w:r>
+        <w:rPr>
+          <w:rStyle w:val="NormalTok"/>
+        </w:rPr>
+        <w:t xml:space="preserve">ComputePerimeter</w:t>
+      </w:r>
+      <w:r>
+        <w:t xml:space="preserve">,</w:t>
+      </w:r>
+      <w:r>
+        <w:t xml:space="preserve"> </w:t>
+      </w:r>
+      <w:r>
+        <w:rPr>
+          <w:rStyle w:val="NormalTok"/>
+        </w:rPr>
+        <w:t xml:space="preserve">Swap</w:t>
+      </w:r>
+      <w:r>
+        <w:t xml:space="preserve">,</w:t>
+      </w:r>
+      <w:r>
+        <w:t xml:space="preserve"> </w:t>
+      </w:r>
+      <w:r>
+        <w:rPr>
+          <w:rStyle w:val="NormalTok"/>
+        </w:rPr>
+        <w:t xml:space="preserve">MultiplyRectangle</w:t>
+      </w:r>
+      <w:r>
+        <w:t xml:space="preserve">).</w:t>
+      </w:r>
+    </w:p>
+    <w:bookmarkEnd w:id="22"/>
+    <w:bookmarkStart w:id="23" w:name="starting-from-scratch"/>
+    <w:p>
+      <w:pPr>
+        <w:pStyle w:val="Heading3"/>
+      </w:pPr>
+      <w:r>
+        <w:t xml:space="preserve">Starting From Scratch</w:t>
       </w:r>
     </w:p>
     <w:p>
@@ -428,7 +636,7 @@
         <w:pStyle w:val="Compact"/>
       </w:pPr>
       <w:r>
-        <w:t xml:space="preserve">In the</w:t>
+        <w:t xml:space="preserve">Create a new project in your IDE, name it</w:t>
       </w:r>
       <w:r>
         <w:t xml:space="preserve"> </w:t>
@@ -437,52 +645,10 @@
         <w:t xml:space="preserve">“</w:t>
       </w:r>
       <w:r>
-        <w:t xml:space="preserve">PreciseRectangle.cs</w:t>
+        <w:t xml:space="preserve">PreciseRectangle</w:t>
       </w:r>
       <w:r>
         <w:t xml:space="preserve">”</w:t>
-      </w:r>
-      <w:r>
-        <w:t xml:space="preserve"> </w:t>
-      </w:r>
-      <w:r>
-        <w:t xml:space="preserve">file, replace</w:t>
-      </w:r>
-      <w:r>
-        <w:t xml:space="preserve"> </w:t>
-      </w:r>
-      <w:r>
-        <w:rPr>
-          <w:rStyle w:val="KeywordTok"/>
-        </w:rPr>
-        <w:t xml:space="preserve">class</w:t>
-      </w:r>
-      <w:r>
-        <w:rPr>
-          <w:rStyle w:val="NormalTok"/>
-        </w:rPr>
-        <w:t xml:space="preserve"> Rectangle</w:t>
-      </w:r>
-      <w:r>
-        <w:t xml:space="preserve"> </w:t>
-      </w:r>
-      <w:r>
-        <w:t xml:space="preserve">with</w:t>
-      </w:r>
-      <w:r>
-        <w:t xml:space="preserve"> </w:t>
-      </w:r>
-      <w:r>
-        <w:rPr>
-          <w:rStyle w:val="KeywordTok"/>
-        </w:rPr>
-        <w:t xml:space="preserve">class</w:t>
-      </w:r>
-      <w:r>
-        <w:rPr>
-          <w:rStyle w:val="NormalTok"/>
-        </w:rPr>
-        <w:t xml:space="preserve"> PreciseRectangle</w:t>
       </w:r>
       <w:r>
         <w:t xml:space="preserve">.</w:t>
@@ -497,22 +663,7 @@
         <w:pStyle w:val="Compact"/>
       </w:pPr>
       <w:r>
-        <w:t xml:space="preserve">Comment out the body of the</w:t>
-      </w:r>
-      <w:r>
-        <w:t xml:space="preserve"> </w:t>
-      </w:r>
-      <w:r>
-        <w:rPr>
-          <w:rStyle w:val="NormalTok"/>
-        </w:rPr>
-        <w:t xml:space="preserve">Main</w:t>
-      </w:r>
-      <w:r>
-        <w:t xml:space="preserve"> </w:t>
-      </w:r>
-      <w:r>
-        <w:t xml:space="preserve">method in</w:t>
+        <w:t xml:space="preserve">In the Solution Explorer, right-click on</w:t>
       </w:r>
       <w:r>
         <w:t xml:space="preserve"> </w:t>
@@ -521,7 +672,94 @@
         <w:t xml:space="preserve">“</w:t>
       </w:r>
       <w:r>
-        <w:t xml:space="preserve">Program.cs</w:t>
+        <w:t xml:space="preserve">PreciseRectangle</w:t>
+      </w:r>
+      <w:r>
+        <w:t xml:space="preserve">”</w:t>
+      </w:r>
+      <w:r>
+        <w:t xml:space="preserve">, then on</w:t>
+      </w:r>
+      <w:r>
+        <w:t xml:space="preserve"> </w:t>
+      </w:r>
+      <w:r>
+        <w:t xml:space="preserve">“</w:t>
+      </w:r>
+      <w:r>
+        <w:t xml:space="preserve">Add…</w:t>
+      </w:r>
+      <w:r>
+        <w:t xml:space="preserve">”</w:t>
+      </w:r>
+      <w:r>
+        <w:t xml:space="preserve"> </w:t>
+      </w:r>
+      <w:r>
+        <w:t xml:space="preserve">and select</w:t>
+      </w:r>
+      <w:r>
+        <w:t xml:space="preserve"> </w:t>
+      </w:r>
+      <w:r>
+        <w:t xml:space="preserve">“</w:t>
+      </w:r>
+      <w:r>
+        <w:t xml:space="preserve">Class</w:t>
+      </w:r>
+      <w:r>
+        <w:t xml:space="preserve">”</w:t>
+      </w:r>
+      <w:r>
+        <w:t xml:space="preserve">.</w:t>
+      </w:r>
+      <w:r>
+        <w:t xml:space="preserve"> </w:t>
+      </w:r>
+      <w:r>
+        <w:t xml:space="preserve">Then, select</w:t>
+      </w:r>
+      <w:r>
+        <w:t xml:space="preserve"> </w:t>
+      </w:r>
+      <w:r>
+        <w:t xml:space="preserve">“</w:t>
+      </w:r>
+      <w:r>
+        <w:t xml:space="preserve">Class</w:t>
+      </w:r>
+      <w:r>
+        <w:t xml:space="preserve">”</w:t>
+      </w:r>
+      <w:r>
+        <w:t xml:space="preserve">, write</w:t>
+      </w:r>
+      <w:r>
+        <w:t xml:space="preserve"> </w:t>
+      </w:r>
+      <w:r>
+        <w:t xml:space="preserve">“</w:t>
+      </w:r>
+      <w:r>
+        <w:t xml:space="preserve">PreciseRectangle.cs</w:t>
+      </w:r>
+      <w:r>
+        <w:t xml:space="preserve">”</w:t>
+      </w:r>
+      <w:r>
+        <w:t xml:space="preserve"> </w:t>
+      </w:r>
+      <w:r>
+        <w:t xml:space="preserve">as the name of the file, and click on</w:t>
+      </w:r>
+      <w:r>
+        <w:t xml:space="preserve"> </w:t>
+      </w:r>
+      <w:r>
+        <w:t xml:space="preserve">“</w:t>
+      </w:r>
+      <w:r>
+        <w:t xml:space="preserve">Add</w:t>
       </w:r>
       <w:r>
         <w:t xml:space="preserve">”</w:t>
@@ -539,7 +777,58 @@
         <w:pStyle w:val="Compact"/>
       </w:pPr>
       <w:r>
-        <w:t xml:space="preserve">It is important that you re-name the files within your IDE. If you try to rename your files, or their folders, outside of the IDE then it will break your solution. The solution will still be looking for the original file/folder names, and will not recognize the changed names. If such an error occurs, restore the previous names and then rename your files through the IDE as instructed.</w:t>
+        <w:t xml:space="preserve">You are now supposed to have two</w:t>
+      </w:r>
+      <w:r>
+        <w:t xml:space="preserve"> </w:t>
+      </w:r>
+      <w:r>
+        <w:t xml:space="preserve">“</w:t>
+      </w:r>
+      <w:r>
+        <w:t xml:space="preserve">.cs</w:t>
+      </w:r>
+      <w:r>
+        <w:t xml:space="preserve">”</w:t>
+      </w:r>
+      <w:r>
+        <w:t xml:space="preserve"> </w:t>
+      </w:r>
+      <w:r>
+        <w:t xml:space="preserve">files opened and displayed in the Solution Explorer:</w:t>
+      </w:r>
+      <w:r>
+        <w:t xml:space="preserve"> </w:t>
+      </w:r>
+      <w:r>
+        <w:t xml:space="preserve">“</w:t>
+      </w:r>
+      <w:r>
+        <w:t xml:space="preserve">Program.cs</w:t>
+      </w:r>
+      <w:r>
+        <w:t xml:space="preserve">”</w:t>
+      </w:r>
+      <w:r>
+        <w:t xml:space="preserve"> </w:t>
+      </w:r>
+      <w:r>
+        <w:t xml:space="preserve">and</w:t>
+      </w:r>
+      <w:r>
+        <w:t xml:space="preserve"> </w:t>
+      </w:r>
+      <w:r>
+        <w:t xml:space="preserve">“</w:t>
+      </w:r>
+      <w:r>
+        <w:t xml:space="preserve">PreciseRectangle.cs</w:t>
+      </w:r>
+      <w:r>
+        <w:t xml:space="preserve">”</w:t>
+      </w:r>
+      <w:r>
+        <w:t xml:space="preserve">.</w:t>
       </w:r>
     </w:p>
     <w:p>
@@ -551,7 +840,7 @@
         <w:pStyle w:val="Compact"/>
       </w:pPr>
       <w:r>
-        <w:t xml:space="preserve">Your program should compile as it is, but you have to edit</w:t>
+        <w:t xml:space="preserve">Implement the</w:t>
       </w:r>
       <w:r>
         <w:t xml:space="preserve"> </w:t>
@@ -563,76 +852,49 @@
         <w:t xml:space="preserve">PreciseRectangle</w:t>
       </w:r>
       <w:r>
-        <w:rPr>
-          <w:rStyle w:val="OperatorTok"/>
-        </w:rPr>
-        <w:t xml:space="preserve">.</w:t>
-      </w:r>
-      <w:r>
-        <w:rPr>
-          <w:rStyle w:val="FunctionTok"/>
-        </w:rPr>
-        <w:t xml:space="preserve">cs</w:t>
-      </w:r>
-      <w:r>
-        <w:t xml:space="preserve"> </w:t>
-      </w:r>
-      <w:r>
-        <w:t xml:space="preserve">to now store the</w:t>
-      </w:r>
-      <w:r>
-        <w:t xml:space="preserve"> </w:t>
-      </w:r>
-      <w:r>
-        <w:rPr>
-          <w:rStyle w:val="NormalTok"/>
-        </w:rPr>
-        <w:t xml:space="preserve">width</w:t>
-      </w:r>
-      <w:r>
-        <w:t xml:space="preserve"> </w:t>
-      </w:r>
-      <w:r>
-        <w:t xml:space="preserve">and the</w:t>
-      </w:r>
-      <w:r>
-        <w:t xml:space="preserve"> </w:t>
-      </w:r>
-      <w:r>
-        <w:rPr>
-          <w:rStyle w:val="NormalTok"/>
-        </w:rPr>
-        <w:t xml:space="preserve">length</w:t>
-      </w:r>
-      <w:r>
-        <w:t xml:space="preserve"> </w:t>
-      </w:r>
-      <w:r>
-        <w:t xml:space="preserve">with</w:t>
-      </w:r>
-      <w:r>
-        <w:t xml:space="preserve"> </w:t>
-      </w:r>
-      <w:r>
-        <w:rPr>
-          <w:rStyle w:val="DataTypeTok"/>
-        </w:rPr>
-        <w:t xml:space="preserve">double</w:t>
-      </w:r>
-      <w:r>
-        <w:t xml:space="preserve">, and to propagate this change accordingly. What should be the return type of</w:t>
-      </w:r>
-      <w:r>
-        <w:t xml:space="preserve"> </w:t>
-      </w:r>
-      <w:r>
-        <w:rPr>
-          <w:rStyle w:val="NormalTok"/>
-        </w:rPr>
-        <w:t xml:space="preserve">GetWidth</w:t>
-      </w:r>
-      <w:r>
-        <w:t xml:space="preserve">, for instance?</w:t>
+        <w:t xml:space="preserve"> </w:t>
+      </w:r>
+      <w:r>
+        <w:t xml:space="preserve">class according to your UML diagram. Don’t forget about the</w:t>
+      </w:r>
+      <w:r>
+        <w:t xml:space="preserve"> </w:t>
+      </w:r>
+      <w:r>
+        <w:rPr>
+          <w:rStyle w:val="NormalTok"/>
+        </w:rPr>
+        <w:t xml:space="preserve">ComputePerimeter</w:t>
+      </w:r>
+      <w:r>
+        <w:t xml:space="preserve">,</w:t>
+      </w:r>
+      <w:r>
+        <w:t xml:space="preserve"> </w:t>
+      </w:r>
+      <w:r>
+        <w:rPr>
+          <w:rStyle w:val="NormalTok"/>
+        </w:rPr>
+        <w:t xml:space="preserve">Swap</w:t>
+      </w:r>
+      <w:r>
+        <w:t xml:space="preserve">, and</w:t>
+      </w:r>
+      <w:r>
+        <w:t xml:space="preserve"> </w:t>
+      </w:r>
+      <w:r>
+        <w:rPr>
+          <w:rStyle w:val="NormalTok"/>
+        </w:rPr>
+        <w:t xml:space="preserve">MultiplyRectangle</w:t>
+      </w:r>
+      <w:r>
+        <w:t xml:space="preserve"> </w:t>
+      </w:r>
+      <w:r>
+        <w:t xml:space="preserve">methods.</w:t>
       </w:r>
     </w:p>
     <w:p>
@@ -644,7 +906,7 @@
         <w:pStyle w:val="Compact"/>
       </w:pPr>
       <w:r>
-        <w:t xml:space="preserve">Declare and manipulate precise rectangles (i.e., with floating-point values for the width and the length) in the</w:t>
+        <w:t xml:space="preserve">Declare and manipulate rectangles with floating-point values for the width and the length in the</w:t>
       </w:r>
       <w:r>
         <w:t xml:space="preserve"> </w:t>
@@ -662,59 +924,51 @@
         <w:t xml:space="preserve">method, and make sure they behave as expected (can you compute the area, for instance?).</w:t>
       </w:r>
     </w:p>
-    <w:p>
-      <w:pPr>
-        <w:numPr>
-          <w:ilvl w:val="0"/>
-          <w:numId w:val="1002"/>
-        </w:numPr>
-        <w:pStyle w:val="Compact"/>
-      </w:pPr>
-      <w:r>
-        <w:t xml:space="preserve">Add the missing methods (</w:t>
-      </w:r>
-      <w:r>
-        <w:rPr>
-          <w:rStyle w:val="NormalTok"/>
-        </w:rPr>
-        <w:t xml:space="preserve">ComputePerimeter</w:t>
-      </w:r>
-      <w:r>
-        <w:t xml:space="preserve">,</w:t>
-      </w:r>
-      <w:r>
-        <w:t xml:space="preserve"> </w:t>
-      </w:r>
-      <w:r>
-        <w:rPr>
-          <w:rStyle w:val="NormalTok"/>
-        </w:rPr>
-        <w:t xml:space="preserve">Swap</w:t>
-      </w:r>
-      <w:r>
-        <w:t xml:space="preserve">,</w:t>
-      </w:r>
-      <w:r>
-        <w:t xml:space="preserve"> </w:t>
-      </w:r>
-      <w:r>
-        <w:rPr>
-          <w:rStyle w:val="NormalTok"/>
-        </w:rPr>
-        <w:t xml:space="preserve">MultiplyRectangle</w:t>
-      </w:r>
-      <w:r>
-        <w:t xml:space="preserve">).</w:t>
-      </w:r>
-    </w:p>
     <w:bookmarkEnd w:id="23"/>
-    <w:bookmarkStart w:id="24" w:name="starting-from-scratch"/>
-    <w:p>
-      <w:pPr>
-        <w:pStyle w:val="Heading3"/>
-      </w:pPr>
-      <w:r>
-        <w:t xml:space="preserve">Starting From Scratch</w:t>
+    <w:bookmarkEnd w:id="24"/>
+    <w:bookmarkEnd w:id="25"/>
+    <w:bookmarkStart w:id="29" w:name="writing-a-circle-class"/>
+    <w:p>
+      <w:pPr>
+        <w:pStyle w:val="Heading1"/>
+      </w:pPr>
+      <w:r>
+        <w:t xml:space="preserve">Writing A Circle Class</w:t>
+      </w:r>
+    </w:p>
+    <w:p>
+      <w:pPr>
+        <w:pStyle w:val="FirstParagraph"/>
+      </w:pPr>
+      <w:r>
+        <w:t xml:space="preserve">This time, you will have to start your project</w:t>
+      </w:r>
+      <w:r>
+        <w:t xml:space="preserve"> </w:t>
+      </w:r>
+      <w:r>
+        <w:t xml:space="preserve">“</w:t>
+      </w:r>
+      <w:r>
+        <w:t xml:space="preserve">from scratch</w:t>
+      </w:r>
+      <w:r>
+        <w:t xml:space="preserve">”</w:t>
+      </w:r>
+      <w:r>
+        <w:t xml:space="preserve"> </w:t>
+      </w:r>
+      <w:r>
+        <w:t xml:space="preserve">and shouldn’t try to edit a previous program.</w:t>
+      </w:r>
+    </w:p>
+    <w:bookmarkStart w:id="26" w:name="foundations"/>
+    <w:p>
+      <w:pPr>
+        <w:pStyle w:val="Heading2"/>
+      </w:pPr>
+      <w:r>
+        <w:t xml:space="preserve">Foundations</w:t>
       </w:r>
     </w:p>
     <w:p>
@@ -735,7 +989,7 @@
         <w:t xml:space="preserve">“</w:t>
       </w:r>
       <w:r>
-        <w:t xml:space="preserve">PreciseRectangle</w:t>
+        <w:t xml:space="preserve">Circle</w:t>
       </w:r>
       <w:r>
         <w:t xml:space="preserve">”</w:t>
@@ -762,7 +1016,7 @@
         <w:t xml:space="preserve">“</w:t>
       </w:r>
       <w:r>
-        <w:t xml:space="preserve">PreciseRectangle</w:t>
+        <w:t xml:space="preserve">Circle</w:t>
       </w:r>
       <w:r>
         <w:t xml:space="preserve">”</w:t>
@@ -831,7 +1085,7 @@
         <w:t xml:space="preserve">“</w:t>
       </w:r>
       <w:r>
-        <w:t xml:space="preserve">PreciseRectangle.cs</w:t>
+        <w:t xml:space="preserve">Circle.cs</w:t>
       </w:r>
       <w:r>
         <w:t xml:space="preserve">”</w:t>
@@ -873,13 +1127,16 @@
         <w:t xml:space="preserve"> </w:t>
       </w:r>
       <w:r>
-        <w:t xml:space="preserve">“</w:t>
-      </w:r>
-      <w:r>
-        <w:t xml:space="preserve">.cs</w:t>
-      </w:r>
-      <w:r>
-        <w:t xml:space="preserve">”</w:t>
+        <w:rPr>
+          <w:rStyle w:val="OperatorTok"/>
+        </w:rPr>
+        <w:t xml:space="preserve">.</w:t>
+      </w:r>
+      <w:r>
+        <w:rPr>
+          <w:rStyle w:val="FunctionTok"/>
+        </w:rPr>
+        <w:t xml:space="preserve">cs</w:t>
       </w:r>
       <w:r>
         <w:t xml:space="preserve"> </w:t>
@@ -891,13 +1148,22 @@
         <w:t xml:space="preserve"> </w:t>
       </w:r>
       <w:r>
-        <w:t xml:space="preserve">“</w:t>
-      </w:r>
-      <w:r>
-        <w:t xml:space="preserve">Program.cs</w:t>
-      </w:r>
-      <w:r>
-        <w:t xml:space="preserve">”</w:t>
+        <w:rPr>
+          <w:rStyle w:val="NormalTok"/>
+        </w:rPr>
+        <w:t xml:space="preserve">Program</w:t>
+      </w:r>
+      <w:r>
+        <w:rPr>
+          <w:rStyle w:val="OperatorTok"/>
+        </w:rPr>
+        <w:t xml:space="preserve">.</w:t>
+      </w:r>
+      <w:r>
+        <w:rPr>
+          <w:rStyle w:val="FunctionTok"/>
+        </w:rPr>
+        <w:t xml:space="preserve">cs</w:t>
       </w:r>
       <w:r>
         <w:t xml:space="preserve"> </w:t>
@@ -909,13 +1175,22 @@
         <w:t xml:space="preserve"> </w:t>
       </w:r>
       <w:r>
-        <w:t xml:space="preserve">“</w:t>
-      </w:r>
-      <w:r>
-        <w:t xml:space="preserve">PreciseRectangle.cs</w:t>
-      </w:r>
-      <w:r>
-        <w:t xml:space="preserve">”</w:t>
+        <w:rPr>
+          <w:rStyle w:val="NormalTok"/>
+        </w:rPr>
+        <w:t xml:space="preserve">Circle</w:t>
+      </w:r>
+      <w:r>
+        <w:rPr>
+          <w:rStyle w:val="OperatorTok"/>
+        </w:rPr>
+        <w:t xml:space="preserve">.</w:t>
+      </w:r>
+      <w:r>
+        <w:rPr>
+          <w:rStyle w:val="FunctionTok"/>
+        </w:rPr>
+        <w:t xml:space="preserve">cs</w:t>
       </w:r>
       <w:r>
         <w:t xml:space="preserve">.</w:t>
@@ -930,61 +1205,94 @@
         <w:pStyle w:val="Compact"/>
       </w:pPr>
       <w:r>
-        <w:t xml:space="preserve">Implement the</w:t>
-      </w:r>
-      <w:r>
-        <w:t xml:space="preserve"> </w:t>
-      </w:r>
-      <w:r>
-        <w:rPr>
-          <w:rStyle w:val="NormalTok"/>
-        </w:rPr>
-        <w:t xml:space="preserve">PreciseRectangle</w:t>
-      </w:r>
-      <w:r>
-        <w:t xml:space="preserve"> </w:t>
-      </w:r>
-      <w:r>
-        <w:t xml:space="preserve">class according to your UML diagram. Don’t forget about the</w:t>
-      </w:r>
-      <w:r>
-        <w:t xml:space="preserve"> </w:t>
-      </w:r>
-      <w:r>
-        <w:rPr>
-          <w:rStyle w:val="NormalTok"/>
-        </w:rPr>
-        <w:t xml:space="preserve">ComputePerimeter</w:t>
-      </w:r>
-      <w:r>
-        <w:t xml:space="preserve">,</w:t>
-      </w:r>
-      <w:r>
-        <w:t xml:space="preserve"> </w:t>
-      </w:r>
-      <w:r>
-        <w:rPr>
-          <w:rStyle w:val="NormalTok"/>
-        </w:rPr>
-        <w:t xml:space="preserve">Swap</w:t>
-      </w:r>
-      <w:r>
-        <w:t xml:space="preserve">, and</w:t>
-      </w:r>
-      <w:r>
-        <w:t xml:space="preserve"> </w:t>
-      </w:r>
-      <w:r>
-        <w:rPr>
-          <w:rStyle w:val="NormalTok"/>
-        </w:rPr>
-        <w:t xml:space="preserve">MultiplyRectangle</w:t>
-      </w:r>
-      <w:r>
-        <w:t xml:space="preserve"> </w:t>
-      </w:r>
-      <w:r>
-        <w:t xml:space="preserve">methods.</w:t>
+        <w:t xml:space="preserve">Declare one single instance variable in</w:t>
+      </w:r>
+      <w:r>
+        <w:t xml:space="preserve"> </w:t>
+      </w:r>
+      <w:r>
+        <w:rPr>
+          <w:rStyle w:val="NormalTok"/>
+        </w:rPr>
+        <w:t xml:space="preserve">Circle</w:t>
+      </w:r>
+      <w:r>
+        <w:rPr>
+          <w:rStyle w:val="OperatorTok"/>
+        </w:rPr>
+        <w:t xml:space="preserve">.</w:t>
+      </w:r>
+      <w:r>
+        <w:rPr>
+          <w:rStyle w:val="FunctionTok"/>
+        </w:rPr>
+        <w:t xml:space="preserve">cs</w:t>
+      </w:r>
+      <w:r>
+        <w:t xml:space="preserve">, of type</w:t>
+      </w:r>
+      <w:r>
+        <w:t xml:space="preserve"> </w:t>
+      </w:r>
+      <w:r>
+        <w:rPr>
+          <w:rStyle w:val="DataTypeTok"/>
+        </w:rPr>
+        <w:t xml:space="preserve">double</w:t>
+      </w:r>
+      <w:r>
+        <w:t xml:space="preserve"> </w:t>
+      </w:r>
+      <w:r>
+        <w:t xml:space="preserve">and named</w:t>
+      </w:r>
+      <w:r>
+        <w:t xml:space="preserve"> </w:t>
+      </w:r>
+      <w:r>
+        <w:rPr>
+          <w:rStyle w:val="NormalTok"/>
+        </w:rPr>
+        <w:t xml:space="preserve">radius</w:t>
+      </w:r>
+      <w:r>
+        <w:t xml:space="preserve">.</w:t>
+      </w:r>
+      <w:r>
+        <w:t xml:space="preserve"> </w:t>
+      </w:r>
+      <w:r>
+        <w:t xml:space="preserve">Write a</w:t>
+      </w:r>
+      <w:r>
+        <w:t xml:space="preserve"> </w:t>
+      </w:r>
+      <w:r>
+        <w:rPr>
+          <w:rStyle w:val="NormalTok"/>
+        </w:rPr>
+        <w:t xml:space="preserve">set</w:t>
+      </w:r>
+      <w:r>
+        <w:t xml:space="preserve"> </w:t>
+      </w:r>
+      <w:r>
+        <w:t xml:space="preserve">and a</w:t>
+      </w:r>
+      <w:r>
+        <w:t xml:space="preserve"> </w:t>
+      </w:r>
+      <w:r>
+        <w:rPr>
+          <w:rStyle w:val="NormalTok"/>
+        </w:rPr>
+        <w:t xml:space="preserve">get</w:t>
+      </w:r>
+      <w:r>
+        <w:t xml:space="preserve"> </w:t>
+      </w:r>
+      <w:r>
+        <w:t xml:space="preserve">method for this instance variable.</w:t>
       </w:r>
     </w:p>
     <w:p>
@@ -996,69 +1304,73 @@
         <w:pStyle w:val="Compact"/>
       </w:pPr>
       <w:r>
-        <w:t xml:space="preserve">Declare and manipulate rectangles with floating-point values for the width and the length in the</w:t>
-      </w:r>
-      <w:r>
-        <w:t xml:space="preserve"> </w:t>
-      </w:r>
-      <w:r>
-        <w:rPr>
-          <w:rStyle w:val="NormalTok"/>
-        </w:rPr>
-        <w:t xml:space="preserve">Main</w:t>
-      </w:r>
-      <w:r>
-        <w:t xml:space="preserve"> </w:t>
-      </w:r>
-      <w:r>
-        <w:t xml:space="preserve">method, and make sure they behave as expected (can you compute the area, for instance?).</w:t>
-      </w:r>
-    </w:p>
-    <w:bookmarkEnd w:id="24"/>
-    <w:bookmarkEnd w:id="25"/>
+        <w:t xml:space="preserve">In</w:t>
+      </w:r>
+      <w:r>
+        <w:t xml:space="preserve"> </w:t>
+      </w:r>
+      <w:r>
+        <w:rPr>
+          <w:rStyle w:val="NormalTok"/>
+        </w:rPr>
+        <w:t xml:space="preserve">Program</w:t>
+      </w:r>
+      <w:r>
+        <w:rPr>
+          <w:rStyle w:val="OperatorTok"/>
+        </w:rPr>
+        <w:t xml:space="preserve">.</w:t>
+      </w:r>
+      <w:r>
+        <w:rPr>
+          <w:rStyle w:val="FunctionTok"/>
+        </w:rPr>
+        <w:t xml:space="preserve">cs</w:t>
+      </w:r>
+      <w:r>
+        <w:t xml:space="preserve">, write statements that create a new</w:t>
+      </w:r>
+      <w:r>
+        <w:t xml:space="preserve"> </w:t>
+      </w:r>
+      <w:r>
+        <w:rPr>
+          <w:rStyle w:val="NormalTok"/>
+        </w:rPr>
+        <w:t xml:space="preserve">Circle</w:t>
+      </w:r>
+      <w:r>
+        <w:t xml:space="preserve"> </w:t>
+      </w:r>
+      <w:r>
+        <w:t xml:space="preserve">object and set its radius to</w:t>
+      </w:r>
+      <w:r>
+        <w:t xml:space="preserve"> </w:t>
+      </w:r>
+      <m:oMath>
+        <m:r>
+          <m:t>2.3</m:t>
+        </m:r>
+      </m:oMath>
+      <w:r>
+        <w:t xml:space="preserve">.</w:t>
+      </w:r>
+      <w:r>
+        <w:t xml:space="preserve"> </w:t>
+      </w:r>
+      <w:r>
+        <w:t xml:space="preserve">Display its radius on the screen using the method you defined previously.</w:t>
+      </w:r>
+    </w:p>
     <w:bookmarkEnd w:id="26"/>
-    <w:bookmarkStart w:id="30" w:name="writing-a-circle-class"/>
-    <w:p>
-      <w:pPr>
-        <w:pStyle w:val="Heading1"/>
-      </w:pPr>
-      <w:r>
-        <w:t xml:space="preserve">Writing A Circle Class</w:t>
-      </w:r>
-    </w:p>
-    <w:p>
-      <w:pPr>
-        <w:pStyle w:val="FirstParagraph"/>
-      </w:pPr>
-      <w:r>
-        <w:t xml:space="preserve">This time, you will have to start your project</w:t>
-      </w:r>
-      <w:r>
-        <w:t xml:space="preserve"> </w:t>
-      </w:r>
-      <w:r>
-        <w:t xml:space="preserve">“</w:t>
-      </w:r>
-      <w:r>
-        <w:t xml:space="preserve">from scratch</w:t>
-      </w:r>
-      <w:r>
-        <w:t xml:space="preserve">”</w:t>
-      </w:r>
-      <w:r>
-        <w:t xml:space="preserve"> </w:t>
-      </w:r>
-      <w:r>
-        <w:t xml:space="preserve">and shouldn’t try to edit a previous program.</w:t>
-      </w:r>
-    </w:p>
-    <w:bookmarkStart w:id="27" w:name="foundations"/>
+    <w:bookmarkStart w:id="28" w:name="extending-the-class"/>
     <w:p>
       <w:pPr>
         <w:pStyle w:val="Heading2"/>
       </w:pPr>
       <w:r>
-        <w:t xml:space="preserve">Foundations</w:t>
+        <w:t xml:space="preserve">Extending the Class</w:t>
       </w:r>
     </w:p>
     <w:p>
@@ -1070,20 +1382,120 @@
         <w:pStyle w:val="Compact"/>
       </w:pPr>
       <w:r>
-        <w:t xml:space="preserve">Create a new project in your IDE, name it</w:t>
-      </w:r>
-      <w:r>
-        <w:t xml:space="preserve"> </w:t>
-      </w:r>
-      <w:r>
-        <w:t xml:space="preserve">“</w:t>
-      </w:r>
-      <w:r>
-        <w:t xml:space="preserve">Circle</w:t>
-      </w:r>
-      <w:r>
-        <w:t xml:space="preserve">”</w:t>
-      </w:r>
+        <w:t xml:space="preserve">In C#,</w:t>
+      </w:r>
+      <w:r>
+        <w:t xml:space="preserve"> </w:t>
+      </w:r>
+      <w:r>
+        <w:rPr>
+          <w:rStyle w:val="NormalTok"/>
+        </w:rPr>
+        <w:t xml:space="preserve">Math</w:t>
+      </w:r>
+      <w:r>
+        <w:rPr>
+          <w:rStyle w:val="OperatorTok"/>
+        </w:rPr>
+        <w:t xml:space="preserve">.</w:t>
+      </w:r>
+      <w:r>
+        <w:rPr>
+          <w:rStyle w:val="FunctionTok"/>
+        </w:rPr>
+        <w:t xml:space="preserve">PI</w:t>
+      </w:r>
+      <w:r>
+        <w:t xml:space="preserve"> </w:t>
+      </w:r>
+      <w:r>
+        <w:t xml:space="preserve">is a</w:t>
+      </w:r>
+      <w:r>
+        <w:t xml:space="preserve"> </w:t>
+      </w:r>
+      <w:r>
+        <w:rPr>
+          <w:rStyle w:val="DataTypeTok"/>
+        </w:rPr>
+        <w:t xml:space="preserve">double</w:t>
+      </w:r>
+      <w:r>
+        <w:t xml:space="preserve"> </w:t>
+      </w:r>
+      <w:r>
+        <w:t xml:space="preserve">holding an approximation of</w:t>
+      </w:r>
+      <w:r>
+        <w:t xml:space="preserve"> </w:t>
+      </w:r>
+      <m:oMath>
+        <m:r>
+          <m:t>π</m:t>
+        </m:r>
+      </m:oMath>
+      <w:r>
+        <w:t xml:space="preserve">.</w:t>
+      </w:r>
+      <w:r>
+        <w:t xml:space="preserve"> </w:t>
+      </w:r>
+      <w:r>
+        <w:t xml:space="preserve">In the</w:t>
+      </w:r>
+      <w:r>
+        <w:t xml:space="preserve"> </w:t>
+      </w:r>
+      <w:r>
+        <w:rPr>
+          <w:rStyle w:val="NormalTok"/>
+        </w:rPr>
+        <w:t xml:space="preserve">Main</w:t>
+      </w:r>
+      <w:r>
+        <w:t xml:space="preserve"> </w:t>
+      </w:r>
+      <w:r>
+        <w:t xml:space="preserve">method of</w:t>
+      </w:r>
+      <w:r>
+        <w:t xml:space="preserve"> </w:t>
+      </w:r>
+      <w:r>
+        <w:rPr>
+          <w:rStyle w:val="NormalTok"/>
+        </w:rPr>
+        <w:t xml:space="preserve">Program</w:t>
+      </w:r>
+      <w:r>
+        <w:rPr>
+          <w:rStyle w:val="OperatorTok"/>
+        </w:rPr>
+        <w:t xml:space="preserve">.</w:t>
+      </w:r>
+      <w:r>
+        <w:rPr>
+          <w:rStyle w:val="FunctionTok"/>
+        </w:rPr>
+        <w:t xml:space="preserve">cs</w:t>
+      </w:r>
+      <w:r>
+        <w:t xml:space="preserve">, write a statement that displays its value on the screen.</w:t>
+      </w:r>
+      <w:r>
+        <w:t xml:space="preserve"> </w:t>
+      </w:r>
+      <w:r>
+        <w:t xml:space="preserve">It should be</w:t>
+      </w:r>
+      <w:r>
+        <w:t xml:space="preserve"> </w:t>
+      </w:r>
+      <m:oMath>
+        <m:r>
+          <m:t>3.14159265358979</m:t>
+        </m:r>
+      </m:oMath>
       <w:r>
         <w:t xml:space="preserve">.</w:t>
       </w:r>
@@ -1097,107 +1509,42 @@
         <w:pStyle w:val="Compact"/>
       </w:pPr>
       <w:r>
-        <w:t xml:space="preserve">In the Solution Explorer, right-click on</w:t>
-      </w:r>
-      <w:r>
-        <w:t xml:space="preserve"> </w:t>
-      </w:r>
-      <w:r>
-        <w:t xml:space="preserve">“</w:t>
-      </w:r>
-      <w:r>
-        <w:t xml:space="preserve">Circle</w:t>
-      </w:r>
-      <w:r>
-        <w:t xml:space="preserve">”</w:t>
-      </w:r>
-      <w:r>
-        <w:t xml:space="preserve">, then on</w:t>
-      </w:r>
-      <w:r>
-        <w:t xml:space="preserve"> </w:t>
-      </w:r>
-      <w:r>
-        <w:t xml:space="preserve">“</w:t>
-      </w:r>
-      <w:r>
-        <w:t xml:space="preserve">Add…</w:t>
-      </w:r>
-      <w:r>
-        <w:t xml:space="preserve">”</w:t>
-      </w:r>
-      <w:r>
-        <w:t xml:space="preserve"> </w:t>
-      </w:r>
-      <w:r>
-        <w:t xml:space="preserve">and select</w:t>
-      </w:r>
-      <w:r>
-        <w:t xml:space="preserve"> </w:t>
-      </w:r>
-      <w:r>
-        <w:t xml:space="preserve">“</w:t>
-      </w:r>
-      <w:r>
-        <w:t xml:space="preserve">Class</w:t>
-      </w:r>
-      <w:r>
-        <w:t xml:space="preserve">”</w:t>
-      </w:r>
-      <w:r>
-        <w:t xml:space="preserve">.</w:t>
-      </w:r>
-      <w:r>
-        <w:t xml:space="preserve"> </w:t>
-      </w:r>
-      <w:r>
-        <w:t xml:space="preserve">Then, select</w:t>
-      </w:r>
-      <w:r>
-        <w:t xml:space="preserve"> </w:t>
-      </w:r>
-      <w:r>
-        <w:t xml:space="preserve">“</w:t>
-      </w:r>
-      <w:r>
-        <w:t xml:space="preserve">Class</w:t>
-      </w:r>
-      <w:r>
-        <w:t xml:space="preserve">”</w:t>
-      </w:r>
-      <w:r>
-        <w:t xml:space="preserve">, write</w:t>
-      </w:r>
-      <w:r>
-        <w:t xml:space="preserve"> </w:t>
-      </w:r>
-      <w:r>
-        <w:t xml:space="preserve">“</w:t>
-      </w:r>
-      <w:r>
-        <w:t xml:space="preserve">Circle.cs</w:t>
-      </w:r>
-      <w:r>
-        <w:t xml:space="preserve">”</w:t>
-      </w:r>
-      <w:r>
-        <w:t xml:space="preserve"> </w:t>
-      </w:r>
-      <w:r>
-        <w:t xml:space="preserve">as the name of the file, and click on</w:t>
-      </w:r>
-      <w:r>
-        <w:t xml:space="preserve"> </w:t>
-      </w:r>
-      <w:r>
-        <w:t xml:space="preserve">“</w:t>
-      </w:r>
-      <w:r>
-        <w:t xml:space="preserve">Add</w:t>
-      </w:r>
-      <w:r>
-        <w:t xml:space="preserve">”</w:t>
-      </w:r>
+        <w:t xml:space="preserve">Now, edit this statement and use the format specifier</w:t>
+      </w:r>
+      <w:r>
+        <w:t xml:space="preserve"> </w:t>
+      </w:r>
+      <w:r>
+        <w:rPr>
+          <w:rStyle w:val="NormalTok"/>
+        </w:rPr>
+        <w:t xml:space="preserve">N</w:t>
+      </w:r>
+      <w:r>
+        <w:t xml:space="preserve">, to display the value of</w:t>
+      </w:r>
+      <w:r>
+        <w:t xml:space="preserve"> </w:t>
+      </w:r>
+      <m:oMath>
+        <m:r>
+          <m:t>π</m:t>
+        </m:r>
+      </m:oMath>
+      <w:r>
+        <w:t xml:space="preserve"> </w:t>
+      </w:r>
+      <w:r>
+        <w:t xml:space="preserve">rounded to</w:t>
+      </w:r>
+      <w:r>
+        <w:t xml:space="preserve"> </w:t>
+      </w:r>
+      <m:oMath>
+        <m:r>
+          <m:t>3.14</m:t>
+        </m:r>
+      </m:oMath>
       <w:r>
         <w:t xml:space="preserve">.</w:t>
       </w:r>
@@ -1211,443 +1558,6 @@
         <w:pStyle w:val="Compact"/>
       </w:pPr>
       <w:r>
-        <w:t xml:space="preserve">You are now supposed to have two</w:t>
-      </w:r>
-      <w:r>
-        <w:t xml:space="preserve"> </w:t>
-      </w:r>
-      <w:r>
-        <w:rPr>
-          <w:rStyle w:val="OperatorTok"/>
-        </w:rPr>
-        <w:t xml:space="preserve">.</w:t>
-      </w:r>
-      <w:r>
-        <w:rPr>
-          <w:rStyle w:val="FunctionTok"/>
-        </w:rPr>
-        <w:t xml:space="preserve">cs</w:t>
-      </w:r>
-      <w:r>
-        <w:t xml:space="preserve"> </w:t>
-      </w:r>
-      <w:r>
-        <w:t xml:space="preserve">files opened and displayed in the Solution Explorer:</w:t>
-      </w:r>
-      <w:r>
-        <w:t xml:space="preserve"> </w:t>
-      </w:r>
-      <w:r>
-        <w:rPr>
-          <w:rStyle w:val="NormalTok"/>
-        </w:rPr>
-        <w:t xml:space="preserve">Program</w:t>
-      </w:r>
-      <w:r>
-        <w:rPr>
-          <w:rStyle w:val="OperatorTok"/>
-        </w:rPr>
-        <w:t xml:space="preserve">.</w:t>
-      </w:r>
-      <w:r>
-        <w:rPr>
-          <w:rStyle w:val="FunctionTok"/>
-        </w:rPr>
-        <w:t xml:space="preserve">cs</w:t>
-      </w:r>
-      <w:r>
-        <w:t xml:space="preserve"> </w:t>
-      </w:r>
-      <w:r>
-        <w:t xml:space="preserve">and</w:t>
-      </w:r>
-      <w:r>
-        <w:t xml:space="preserve"> </w:t>
-      </w:r>
-      <w:r>
-        <w:rPr>
-          <w:rStyle w:val="NormalTok"/>
-        </w:rPr>
-        <w:t xml:space="preserve">Circle</w:t>
-      </w:r>
-      <w:r>
-        <w:rPr>
-          <w:rStyle w:val="OperatorTok"/>
-        </w:rPr>
-        <w:t xml:space="preserve">.</w:t>
-      </w:r>
-      <w:r>
-        <w:rPr>
-          <w:rStyle w:val="FunctionTok"/>
-        </w:rPr>
-        <w:t xml:space="preserve">cs</w:t>
-      </w:r>
-      <w:r>
-        <w:t xml:space="preserve">.</w:t>
-      </w:r>
-    </w:p>
-    <w:p>
-      <w:pPr>
-        <w:numPr>
-          <w:ilvl w:val="0"/>
-          <w:numId w:val="1004"/>
-        </w:numPr>
-        <w:pStyle w:val="Compact"/>
-      </w:pPr>
-      <w:r>
-        <w:t xml:space="preserve">Declare one single instance variable in</w:t>
-      </w:r>
-      <w:r>
-        <w:t xml:space="preserve"> </w:t>
-      </w:r>
-      <w:r>
-        <w:rPr>
-          <w:rStyle w:val="NormalTok"/>
-        </w:rPr>
-        <w:t xml:space="preserve">Circle</w:t>
-      </w:r>
-      <w:r>
-        <w:rPr>
-          <w:rStyle w:val="OperatorTok"/>
-        </w:rPr>
-        <w:t xml:space="preserve">.</w:t>
-      </w:r>
-      <w:r>
-        <w:rPr>
-          <w:rStyle w:val="FunctionTok"/>
-        </w:rPr>
-        <w:t xml:space="preserve">cs</w:t>
-      </w:r>
-      <w:r>
-        <w:t xml:space="preserve">, of type</w:t>
-      </w:r>
-      <w:r>
-        <w:t xml:space="preserve"> </w:t>
-      </w:r>
-      <w:r>
-        <w:rPr>
-          <w:rStyle w:val="DataTypeTok"/>
-        </w:rPr>
-        <w:t xml:space="preserve">double</w:t>
-      </w:r>
-      <w:r>
-        <w:t xml:space="preserve"> </w:t>
-      </w:r>
-      <w:r>
-        <w:t xml:space="preserve">and named</w:t>
-      </w:r>
-      <w:r>
-        <w:t xml:space="preserve"> </w:t>
-      </w:r>
-      <w:r>
-        <w:rPr>
-          <w:rStyle w:val="NormalTok"/>
-        </w:rPr>
-        <w:t xml:space="preserve">radius</w:t>
-      </w:r>
-      <w:r>
-        <w:t xml:space="preserve">.</w:t>
-      </w:r>
-      <w:r>
-        <w:t xml:space="preserve"> </w:t>
-      </w:r>
-      <w:r>
-        <w:t xml:space="preserve">Write a</w:t>
-      </w:r>
-      <w:r>
-        <w:t xml:space="preserve"> </w:t>
-      </w:r>
-      <w:r>
-        <w:rPr>
-          <w:rStyle w:val="NormalTok"/>
-        </w:rPr>
-        <w:t xml:space="preserve">set</w:t>
-      </w:r>
-      <w:r>
-        <w:t xml:space="preserve"> </w:t>
-      </w:r>
-      <w:r>
-        <w:t xml:space="preserve">and a</w:t>
-      </w:r>
-      <w:r>
-        <w:t xml:space="preserve"> </w:t>
-      </w:r>
-      <w:r>
-        <w:rPr>
-          <w:rStyle w:val="NormalTok"/>
-        </w:rPr>
-        <w:t xml:space="preserve">get</w:t>
-      </w:r>
-      <w:r>
-        <w:t xml:space="preserve"> </w:t>
-      </w:r>
-      <w:r>
-        <w:t xml:space="preserve">method for this instance variable.</w:t>
-      </w:r>
-    </w:p>
-    <w:p>
-      <w:pPr>
-        <w:numPr>
-          <w:ilvl w:val="0"/>
-          <w:numId w:val="1004"/>
-        </w:numPr>
-        <w:pStyle w:val="Compact"/>
-      </w:pPr>
-      <w:r>
-        <w:t xml:space="preserve">In</w:t>
-      </w:r>
-      <w:r>
-        <w:t xml:space="preserve"> </w:t>
-      </w:r>
-      <w:r>
-        <w:rPr>
-          <w:rStyle w:val="NormalTok"/>
-        </w:rPr>
-        <w:t xml:space="preserve">Program</w:t>
-      </w:r>
-      <w:r>
-        <w:rPr>
-          <w:rStyle w:val="OperatorTok"/>
-        </w:rPr>
-        <w:t xml:space="preserve">.</w:t>
-      </w:r>
-      <w:r>
-        <w:rPr>
-          <w:rStyle w:val="FunctionTok"/>
-        </w:rPr>
-        <w:t xml:space="preserve">cs</w:t>
-      </w:r>
-      <w:r>
-        <w:t xml:space="preserve">, write statements that create a new</w:t>
-      </w:r>
-      <w:r>
-        <w:t xml:space="preserve"> </w:t>
-      </w:r>
-      <w:r>
-        <w:rPr>
-          <w:rStyle w:val="NormalTok"/>
-        </w:rPr>
-        <w:t xml:space="preserve">Circle</w:t>
-      </w:r>
-      <w:r>
-        <w:t xml:space="preserve"> </w:t>
-      </w:r>
-      <w:r>
-        <w:t xml:space="preserve">object and set its radius to</w:t>
-      </w:r>
-      <w:r>
-        <w:t xml:space="preserve"> </w:t>
-      </w:r>
-      <m:oMath>
-        <m:r>
-          <m:t>2.3</m:t>
-        </m:r>
-      </m:oMath>
-      <w:r>
-        <w:t xml:space="preserve">.</w:t>
-      </w:r>
-      <w:r>
-        <w:t xml:space="preserve"> </w:t>
-      </w:r>
-      <w:r>
-        <w:t xml:space="preserve">Display its radius on the screen using the method you defined previously.</w:t>
-      </w:r>
-    </w:p>
-    <w:bookmarkEnd w:id="27"/>
-    <w:bookmarkStart w:id="29" w:name="extending-the-class"/>
-    <w:p>
-      <w:pPr>
-        <w:pStyle w:val="Heading2"/>
-      </w:pPr>
-      <w:r>
-        <w:t xml:space="preserve">Extending the Class</w:t>
-      </w:r>
-    </w:p>
-    <w:p>
-      <w:pPr>
-        <w:numPr>
-          <w:ilvl w:val="0"/>
-          <w:numId w:val="1005"/>
-        </w:numPr>
-        <w:pStyle w:val="Compact"/>
-      </w:pPr>
-      <w:r>
-        <w:t xml:space="preserve">In C#,</w:t>
-      </w:r>
-      <w:r>
-        <w:t xml:space="preserve"> </w:t>
-      </w:r>
-      <w:r>
-        <w:rPr>
-          <w:rStyle w:val="NormalTok"/>
-        </w:rPr>
-        <w:t xml:space="preserve">Math</w:t>
-      </w:r>
-      <w:r>
-        <w:rPr>
-          <w:rStyle w:val="OperatorTok"/>
-        </w:rPr>
-        <w:t xml:space="preserve">.</w:t>
-      </w:r>
-      <w:r>
-        <w:rPr>
-          <w:rStyle w:val="FunctionTok"/>
-        </w:rPr>
-        <w:t xml:space="preserve">PI</w:t>
-      </w:r>
-      <w:r>
-        <w:t xml:space="preserve"> </w:t>
-      </w:r>
-      <w:r>
-        <w:t xml:space="preserve">is a</w:t>
-      </w:r>
-      <w:r>
-        <w:t xml:space="preserve"> </w:t>
-      </w:r>
-      <w:r>
-        <w:rPr>
-          <w:rStyle w:val="DataTypeTok"/>
-        </w:rPr>
-        <w:t xml:space="preserve">double</w:t>
-      </w:r>
-      <w:r>
-        <w:t xml:space="preserve"> </w:t>
-      </w:r>
-      <w:r>
-        <w:t xml:space="preserve">holding an approximation of</w:t>
-      </w:r>
-      <w:r>
-        <w:t xml:space="preserve"> </w:t>
-      </w:r>
-      <m:oMath>
-        <m:r>
-          <m:t>π</m:t>
-        </m:r>
-      </m:oMath>
-      <w:r>
-        <w:t xml:space="preserve">.</w:t>
-      </w:r>
-      <w:r>
-        <w:t xml:space="preserve"> </w:t>
-      </w:r>
-      <w:r>
-        <w:t xml:space="preserve">In the</w:t>
-      </w:r>
-      <w:r>
-        <w:t xml:space="preserve"> </w:t>
-      </w:r>
-      <w:r>
-        <w:rPr>
-          <w:rStyle w:val="NormalTok"/>
-        </w:rPr>
-        <w:t xml:space="preserve">Main</w:t>
-      </w:r>
-      <w:r>
-        <w:t xml:space="preserve"> </w:t>
-      </w:r>
-      <w:r>
-        <w:t xml:space="preserve">method of</w:t>
-      </w:r>
-      <w:r>
-        <w:t xml:space="preserve"> </w:t>
-      </w:r>
-      <w:r>
-        <w:rPr>
-          <w:rStyle w:val="NormalTok"/>
-        </w:rPr>
-        <w:t xml:space="preserve">Program</w:t>
-      </w:r>
-      <w:r>
-        <w:rPr>
-          <w:rStyle w:val="OperatorTok"/>
-        </w:rPr>
-        <w:t xml:space="preserve">.</w:t>
-      </w:r>
-      <w:r>
-        <w:rPr>
-          <w:rStyle w:val="FunctionTok"/>
-        </w:rPr>
-        <w:t xml:space="preserve">cs</w:t>
-      </w:r>
-      <w:r>
-        <w:t xml:space="preserve">, write a statement that displays its value on the screen.</w:t>
-      </w:r>
-      <w:r>
-        <w:t xml:space="preserve"> </w:t>
-      </w:r>
-      <w:r>
-        <w:t xml:space="preserve">It should be</w:t>
-      </w:r>
-      <w:r>
-        <w:t xml:space="preserve"> </w:t>
-      </w:r>
-      <m:oMath>
-        <m:r>
-          <m:t>3.14159265358979</m:t>
-        </m:r>
-      </m:oMath>
-      <w:r>
-        <w:t xml:space="preserve">.</w:t>
-      </w:r>
-    </w:p>
-    <w:p>
-      <w:pPr>
-        <w:numPr>
-          <w:ilvl w:val="0"/>
-          <w:numId w:val="1005"/>
-        </w:numPr>
-        <w:pStyle w:val="Compact"/>
-      </w:pPr>
-      <w:r>
-        <w:t xml:space="preserve">Now, edit this statement and use the format specifier</w:t>
-      </w:r>
-      <w:r>
-        <w:t xml:space="preserve"> </w:t>
-      </w:r>
-      <w:r>
-        <w:rPr>
-          <w:rStyle w:val="NormalTok"/>
-        </w:rPr>
-        <w:t xml:space="preserve">N</w:t>
-      </w:r>
-      <w:r>
-        <w:t xml:space="preserve">, to display the value of</w:t>
-      </w:r>
-      <w:r>
-        <w:t xml:space="preserve"> </w:t>
-      </w:r>
-      <m:oMath>
-        <m:r>
-          <m:t>π</m:t>
-        </m:r>
-      </m:oMath>
-      <w:r>
-        <w:t xml:space="preserve"> </w:t>
-      </w:r>
-      <w:r>
-        <w:t xml:space="preserve">rounded to</w:t>
-      </w:r>
-      <w:r>
-        <w:t xml:space="preserve"> </w:t>
-      </w:r>
-      <m:oMath>
-        <m:r>
-          <m:t>3.14</m:t>
-        </m:r>
-      </m:oMath>
-      <w:r>
-        <w:t xml:space="preserve">.</w:t>
-      </w:r>
-    </w:p>
-    <w:p>
-      <w:pPr>
-        <w:numPr>
-          <w:ilvl w:val="0"/>
-          <w:numId w:val="1005"/>
-        </w:numPr>
-        <w:pStyle w:val="Compact"/>
-      </w:pPr>
-      <w:r>
         <w:t xml:space="preserve">In the</w:t>
       </w:r>
       <w:r>
@@ -1682,7 +1592,7 @@
       <w:pPr>
         <w:numPr>
           <w:ilvl w:val="1"/>
-          <w:numId w:val="1006"/>
+          <w:numId w:val="1005"/>
         </w:numPr>
         <w:pStyle w:val="Compact"/>
       </w:pPr>
@@ -1711,7 +1621,7 @@
       <w:pPr>
         <w:numPr>
           <w:ilvl w:val="1"/>
-          <w:numId w:val="1006"/>
+          <w:numId w:val="1005"/>
         </w:numPr>
         <w:pStyle w:val="Compact"/>
       </w:pPr>
@@ -1737,7 +1647,7 @@
       <w:pPr>
         <w:numPr>
           <w:ilvl w:val="0"/>
-          <w:numId w:val="1005"/>
+          <w:numId w:val="1004"/>
         </w:numPr>
         <w:pStyle w:val="Compact"/>
       </w:pPr>
@@ -1764,7 +1674,7 @@
       <w:pPr>
         <w:numPr>
           <w:ilvl w:val="0"/>
-          <w:numId w:val="1005"/>
+          <w:numId w:val="1004"/>
         </w:numPr>
         <w:pStyle w:val="Compact"/>
       </w:pPr>
@@ -1797,7 +1707,7 @@
       <w:r>
         <w:t xml:space="preserve"> </w:t>
       </w:r>
-      <w:hyperlink r:id="rId28">
+      <w:hyperlink r:id="rId27">
         <w:r>
           <w:rPr>
             <w:rStyle w:val="Hyperlink"/>
@@ -1809,9 +1719,9 @@
         <w:t xml:space="preserve">.</w:t>
       </w:r>
     </w:p>
+    <w:bookmarkEnd w:id="28"/>
     <w:bookmarkEnd w:id="29"/>
-    <w:bookmarkEnd w:id="30"/>
-    <w:bookmarkStart w:id="35" w:name="pushing-further-optional"/>
+    <w:bookmarkStart w:id="32" w:name="pushing-further-optional"/>
     <w:p>
       <w:pPr>
         <w:pStyle w:val="Heading1"/>
@@ -1825,7 +1735,19 @@
         <w:pStyle w:val="FirstParagraph"/>
       </w:pPr>
       <w:r>
-        <w:t xml:space="preserve">The following are two independent tasks, to widen your understanding of this class, and to prepare you for the next labs.</w:t>
+        <w:t xml:space="preserve">The following is an independent task, to widen your understanding of this class, and to prepare you for the next labs.</w:t>
+      </w:r>
+    </w:p>
+    <w:p>
+      <w:pPr>
+        <w:numPr>
+          <w:ilvl w:val="0"/>
+          <w:numId w:val="1006"/>
+        </w:numPr>
+        <w:pStyle w:val="Compact"/>
+      </w:pPr>
+      <w:r>
+        <w:t xml:space="preserve">Now that you know more about naming conventions, have a look at [microsoft’s naming guideline](https://docs.microsoft.com/en-us/dotnet/standard/design-guidelines/naming-guidelines(, and particularly at</w:t>
       </w:r>
     </w:p>
     <w:p>
@@ -1834,80 +1756,9 @@
           <w:ilvl w:val="0"/>
           <w:numId w:val="1007"/>
         </w:numPr>
-      </w:pPr>
-      <w:r>
-        <w:t xml:space="preserve">Class diagrams (the ones we will be using) are just a special case of UML diagram.</w:t>
-      </w:r>
-      <w:r>
-        <w:t xml:space="preserve"> </w:t>
-      </w:r>
-      <w:r>
-        <w:t xml:space="preserve">Have a look at</w:t>
-      </w:r>
-      <w:r>
-        <w:t xml:space="preserve"> </w:t>
-      </w:r>
-      <w:hyperlink r:id="rId31">
-        <w:r>
-          <w:rPr>
-            <w:rStyle w:val="Hyperlink"/>
-          </w:rPr>
-          <w:t xml:space="preserve">https://en.wikipedia.org/wiki/Unified_Modeling_Language#Diagrams</w:t>
-        </w:r>
-      </w:hyperlink>
-      <w:r>
-        <w:t xml:space="preserve">.</w:t>
-      </w:r>
-      <w:r>
-        <w:t xml:space="preserve"> </w:t>
-      </w:r>
-      <w:r>
-        <w:t xml:space="preserve">In which category are class diagrams: behaviour, or structure diagram?</w:t>
-      </w:r>
-      <w:r>
-        <w:t xml:space="preserve"> </w:t>
-      </w:r>
-      <w:r>
-        <w:t xml:space="preserve">Have a look at</w:t>
-      </w:r>
-      <w:r>
-        <w:t xml:space="preserve"> </w:t>
-      </w:r>
-      <w:hyperlink r:id="rId32">
-        <w:r>
-          <w:rPr>
-            <w:rStyle w:val="Hyperlink"/>
-          </w:rPr>
-          <w:t xml:space="preserve">https://en.wikipedia.org/wiki/Activity_diagram</w:t>
-        </w:r>
-      </w:hyperlink>
-      <w:r>
-        <w:t xml:space="preserve"> </w:t>
-      </w:r>
-      <w:r>
-        <w:t xml:space="preserve">and try to read the example of activity diagram for a guided brainstorming process.</w:t>
-      </w:r>
-    </w:p>
-    <w:p>
-      <w:pPr>
-        <w:numPr>
-          <w:ilvl w:val="0"/>
-          <w:numId w:val="1007"/>
-        </w:numPr>
-      </w:pPr>
-      <w:r>
-        <w:t xml:space="preserve">Now that you know more about naming conventions, have a look at [microsoft’s naming guideline](https://docs.microsoft.com/en-us/dotnet/standard/design-guidelines/naming-guidelines(, and particularly at</w:t>
-      </w:r>
-    </w:p>
-    <w:p>
-      <w:pPr>
-        <w:numPr>
-          <w:ilvl w:val="0"/>
-          <w:numId w:val="1008"/>
-        </w:numPr>
         <w:pStyle w:val="Compact"/>
       </w:pPr>
-      <w:hyperlink r:id="rId33">
+      <w:hyperlink r:id="rId30">
         <w:r>
           <w:rPr>
             <w:rStyle w:val="Hyperlink"/>
@@ -1923,7 +1774,7 @@
       <w:pPr>
         <w:numPr>
           <w:ilvl w:val="0"/>
-          <w:numId w:val="1008"/>
+          <w:numId w:val="1007"/>
         </w:numPr>
         <w:pStyle w:val="Compact"/>
       </w:pPr>
@@ -1933,7 +1784,7 @@
       <w:r>
         <w:t xml:space="preserve"> </w:t>
       </w:r>
-      <w:hyperlink r:id="rId34">
+      <w:hyperlink r:id="rId31">
         <w:r>
           <w:rPr>
             <w:rStyle w:val="Hyperlink"/>
@@ -1945,7 +1796,7 @@
         <w:t xml:space="preserve">.</w:t>
       </w:r>
     </w:p>
-    <w:bookmarkEnd w:id="35"/>
+    <w:bookmarkEnd w:id="32"/>
     <w:sectPr/>
   </w:body>
 </w:document>
@@ -2052,82 +1903,6 @@
       </w:pPr>
     </w:lvl>
   </w:abstractNum>
-  <w:abstractNum w:abstractNumId="991">
-    <w:nsid w:val="A991"/>
-    <w:multiLevelType w:val="multilevel"/>
-    <w:lvl w:ilvl="0">
-      <w:numFmt w:val="bullet"/>
-      <w:lvlText w:val="•"/>
-      <w:lvlJc w:val="left"/>
-      <w:pPr>
-        <w:ind w:left="720" w:hanging="480"/>
-      </w:pPr>
-    </w:lvl>
-    <w:lvl w:ilvl="1">
-      <w:numFmt w:val="bullet"/>
-      <w:lvlText w:val="–"/>
-      <w:lvlJc w:val="left"/>
-      <w:pPr>
-        <w:ind w:left="1440" w:hanging="480"/>
-      </w:pPr>
-    </w:lvl>
-    <w:lvl w:ilvl="2">
-      <w:numFmt w:val="bullet"/>
-      <w:lvlText w:val="•"/>
-      <w:lvlJc w:val="left"/>
-      <w:pPr>
-        <w:ind w:left="2160" w:hanging="480"/>
-      </w:pPr>
-    </w:lvl>
-    <w:lvl w:ilvl="3">
-      <w:numFmt w:val="bullet"/>
-      <w:lvlText w:val="–"/>
-      <w:lvlJc w:val="left"/>
-      <w:pPr>
-        <w:ind w:left="2880" w:hanging="480"/>
-      </w:pPr>
-    </w:lvl>
-    <w:lvl w:ilvl="4">
-      <w:numFmt w:val="bullet"/>
-      <w:lvlText w:val="•"/>
-      <w:lvlJc w:val="left"/>
-      <w:pPr>
-        <w:ind w:left="3600" w:hanging="480"/>
-      </w:pPr>
-    </w:lvl>
-    <w:lvl w:ilvl="5">
-      <w:numFmt w:val="bullet"/>
-      <w:lvlText w:val="–"/>
-      <w:lvlJc w:val="left"/>
-      <w:pPr>
-        <w:ind w:left="4320" w:hanging="480"/>
-      </w:pPr>
-    </w:lvl>
-    <w:lvl w:ilvl="6">
-      <w:numFmt w:val="bullet"/>
-      <w:lvlText w:val="•"/>
-      <w:lvlJc w:val="left"/>
-      <w:pPr>
-        <w:ind w:left="5040" w:hanging="480"/>
-      </w:pPr>
-    </w:lvl>
-    <w:lvl w:ilvl="7">
-      <w:numFmt w:val="bullet"/>
-      <w:lvlText w:val="–"/>
-      <w:lvlJc w:val="left"/>
-      <w:pPr>
-        <w:ind w:left="5760" w:hanging="480"/>
-      </w:pPr>
-    </w:lvl>
-    <w:lvl w:ilvl="8">
-      <w:numFmt w:val="bullet"/>
-      <w:lvlText w:val="•"/>
-      <w:lvlJc w:val="left"/>
-      <w:pPr>
-        <w:ind w:left="6480" w:hanging="480"/>
-      </w:pPr>
-    </w:lvl>
-  </w:abstractNum>
   <w:abstractNum w:abstractNumId="99201">
     <w:nsid w:val="A99201"/>
     <w:multiLevelType w:val="multilevel"/>
@@ -2213,11 +1988,114 @@
       </w:pPr>
     </w:lvl>
   </w:abstractNum>
+  <w:abstractNum w:abstractNumId="991">
+    <w:nsid w:val="A991"/>
+    <w:multiLevelType w:val="multilevel"/>
+    <w:lvl w:ilvl="0">
+      <w:numFmt w:val="bullet"/>
+      <w:lvlText w:val="•"/>
+      <w:lvlJc w:val="left"/>
+      <w:pPr>
+        <w:ind w:left="720" w:hanging="480"/>
+      </w:pPr>
+    </w:lvl>
+    <w:lvl w:ilvl="1">
+      <w:numFmt w:val="bullet"/>
+      <w:lvlText w:val="–"/>
+      <w:lvlJc w:val="left"/>
+      <w:pPr>
+        <w:ind w:left="1440" w:hanging="480"/>
+      </w:pPr>
+    </w:lvl>
+    <w:lvl w:ilvl="2">
+      <w:numFmt w:val="bullet"/>
+      <w:lvlText w:val="•"/>
+      <w:lvlJc w:val="left"/>
+      <w:pPr>
+        <w:ind w:left="2160" w:hanging="480"/>
+      </w:pPr>
+    </w:lvl>
+    <w:lvl w:ilvl="3">
+      <w:numFmt w:val="bullet"/>
+      <w:lvlText w:val="–"/>
+      <w:lvlJc w:val="left"/>
+      <w:pPr>
+        <w:ind w:left="2880" w:hanging="480"/>
+      </w:pPr>
+    </w:lvl>
+    <w:lvl w:ilvl="4">
+      <w:numFmt w:val="bullet"/>
+      <w:lvlText w:val="•"/>
+      <w:lvlJc w:val="left"/>
+      <w:pPr>
+        <w:ind w:left="3600" w:hanging="480"/>
+      </w:pPr>
+    </w:lvl>
+    <w:lvl w:ilvl="5">
+      <w:numFmt w:val="bullet"/>
+      <w:lvlText w:val="–"/>
+      <w:lvlJc w:val="left"/>
+      <w:pPr>
+        <w:ind w:left="4320" w:hanging="480"/>
+      </w:pPr>
+    </w:lvl>
+    <w:lvl w:ilvl="6">
+      <w:numFmt w:val="bullet"/>
+      <w:lvlText w:val="•"/>
+      <w:lvlJc w:val="left"/>
+      <w:pPr>
+        <w:ind w:left="5040" w:hanging="480"/>
+      </w:pPr>
+    </w:lvl>
+    <w:lvl w:ilvl="7">
+      <w:numFmt w:val="bullet"/>
+      <w:lvlText w:val="–"/>
+      <w:lvlJc w:val="left"/>
+      <w:pPr>
+        <w:ind w:left="5760" w:hanging="480"/>
+      </w:pPr>
+    </w:lvl>
+    <w:lvl w:ilvl="8">
+      <w:numFmt w:val="bullet"/>
+      <w:lvlText w:val="•"/>
+      <w:lvlJc w:val="left"/>
+      <w:pPr>
+        <w:ind w:left="6480" w:hanging="480"/>
+      </w:pPr>
+    </w:lvl>
+  </w:abstractNum>
   <w:num w:numId="1000">
     <w:abstractNumId w:val="990"/>
   </w:num>
   <w:num w:numId="1001">
-    <w:abstractNumId w:val="991"/>
+    <w:abstractNumId w:val="99201"/>
+    <w:lvlOverride w:ilvl="0">
+      <w:startOverride w:val="1"/>
+    </w:lvlOverride>
+    <w:lvlOverride w:ilvl="1">
+      <w:startOverride w:val="1"/>
+    </w:lvlOverride>
+    <w:lvlOverride w:ilvl="2">
+      <w:startOverride w:val="1"/>
+    </w:lvlOverride>
+    <w:lvlOverride w:ilvl="3">
+      <w:startOverride w:val="1"/>
+    </w:lvlOverride>
+    <w:lvlOverride w:ilvl="4">
+      <w:startOverride w:val="1"/>
+    </w:lvlOverride>
+    <w:lvlOverride w:ilvl="5">
+      <w:startOverride w:val="1"/>
+    </w:lvlOverride>
+    <w:lvlOverride w:ilvl="6">
+      <w:startOverride w:val="1"/>
+    </w:lvlOverride>
+    <w:lvlOverride w:ilvl="7">
+      <w:startOverride w:val="1"/>
+    </w:lvlOverride>
+    <w:lvlOverride w:ilvl="8">
+      <w:startOverride w:val="1"/>
+    </w:lvlOverride>
   </w:num>
   <w:num w:numId="1002">
     <w:abstractNumId w:val="99201"/>
@@ -2370,36 +2248,6 @@
     </w:lvlOverride>
   </w:num>
   <w:num w:numId="1007">
-    <w:abstractNumId w:val="99201"/>
-    <w:lvlOverride w:ilvl="0">
-      <w:startOverride w:val="1"/>
-    </w:lvlOverride>
-    <w:lvlOverride w:ilvl="1">
-      <w:startOverride w:val="1"/>
-    </w:lvlOverride>
-    <w:lvlOverride w:ilvl="2">
-      <w:startOverride w:val="1"/>
-    </w:lvlOverride>
-    <w:lvlOverride w:ilvl="3">
-      <w:startOverride w:val="1"/>
-    </w:lvlOverride>
-    <w:lvlOverride w:ilvl="4">
-      <w:startOverride w:val="1"/>
-    </w:lvlOverride>
-    <w:lvlOverride w:ilvl="5">
-      <w:startOverride w:val="1"/>
-    </w:lvlOverride>
-    <w:lvlOverride w:ilvl="6">
-      <w:startOverride w:val="1"/>
-    </w:lvlOverride>
-    <w:lvlOverride w:ilvl="7">
-      <w:startOverride w:val="1"/>
-    </w:lvlOverride>
-    <w:lvlOverride w:ilvl="8">
-      <w:startOverride w:val="1"/>
-    </w:lvlOverride>
-  </w:num>
-  <w:num w:numId="1008">
     <w:abstractNumId w:val="991"/>
   </w:num>
 </w:numbering>

</xml_diff>

<commit_message>
Deploying to gh-pages from @ csci-1301/csci-1301.github.io@32b48d2c845e28906d0e6b17cae349479ba0f14c 🚀
</commit_message>
<xml_diff>
--- a/labs/PreciseRectangle/index.docx
+++ b/labs/PreciseRectangle/index.docx
@@ -52,7 +52,7 @@
         <w:pStyle w:val="Date"/>
       </w:pPr>
       <w:r>
-        <w:t xml:space="preserve">May  31, 2021 (10:13:57 PM)</w:t>
+        <w:t xml:space="preserve">May  31, 2021 (10:16:19 PM)</w:t>
       </w:r>
     </w:p>
     <w:sdt>
@@ -1721,7 +1721,7 @@
     </w:p>
     <w:bookmarkEnd w:id="28"/>
     <w:bookmarkEnd w:id="29"/>
-    <w:bookmarkStart w:id="32" w:name="pushing-further-optional"/>
+    <w:bookmarkStart w:id="33" w:name="pushing-further-optional"/>
     <w:p>
       <w:pPr>
         <w:pStyle w:val="Heading1"/>
@@ -1747,7 +1747,21 @@
         <w:pStyle w:val="Compact"/>
       </w:pPr>
       <w:r>
-        <w:t xml:space="preserve">Now that you know more about naming conventions, have a look at [microsoft’s naming guideline](https://docs.microsoft.com/en-us/dotnet/standard/design-guidelines/naming-guidelines(, and particularly at</w:t>
+        <w:t xml:space="preserve">Now that you know more about naming conventions, have a look at</w:t>
+      </w:r>
+      <w:r>
+        <w:t xml:space="preserve"> </w:t>
+      </w:r>
+      <w:hyperlink r:id="rId30">
+        <w:r>
+          <w:rPr>
+            <w:rStyle w:val="Hyperlink"/>
+          </w:rPr>
+          <w:t xml:space="preserve">microsoft’s naming guideline</w:t>
+        </w:r>
+      </w:hyperlink>
+      <w:r>
+        <w:t xml:space="preserve">, and particularly at</w:t>
       </w:r>
     </w:p>
     <w:p>
@@ -1758,7 +1772,7 @@
         </w:numPr>
         <w:pStyle w:val="Compact"/>
       </w:pPr>
-      <w:hyperlink r:id="rId30">
+      <w:hyperlink r:id="rId31">
         <w:r>
           <w:rPr>
             <w:rStyle w:val="Hyperlink"/>
@@ -1784,7 +1798,7 @@
       <w:r>
         <w:t xml:space="preserve"> </w:t>
       </w:r>
-      <w:hyperlink r:id="rId31">
+      <w:hyperlink r:id="rId32">
         <w:r>
           <w:rPr>
             <w:rStyle w:val="Hyperlink"/>
@@ -1796,7 +1810,7 @@
         <w:t xml:space="preserve">.</w:t>
       </w:r>
     </w:p>
-    <w:bookmarkEnd w:id="32"/>
+    <w:bookmarkEnd w:id="33"/>
     <w:sectPr/>
   </w:body>
 </w:document>

</xml_diff>

<commit_message>
Deploying to gh-pages from @ csci-1301/csci-1301.github.io@2728d5022695ce6cfa0924ced891652a49559514 🚀
</commit_message>
<xml_diff>
--- a/labs/PreciseRectangle/index.docx
+++ b/labs/PreciseRectangle/index.docx
@@ -52,7 +52,7 @@
         <w:pStyle w:val="Date"/>
       </w:pPr>
       <w:r>
-        <w:t xml:space="preserve">June   3, 2021 (01:33:24 AM)</w:t>
+        <w:t xml:space="preserve">June   3, 2021 (02:22:57 AM)</w:t>
       </w:r>
     </w:p>
     <w:sdt>
@@ -95,13 +95,7 @@
         <w:pStyle w:val="FirstParagraph"/>
       </w:pPr>
       <w:r>
-        <w:t xml:space="preserve">In this exercise, you will create your own first class instead of using and expanding one that was written for you.</w:t>
-      </w:r>
-      <w:r>
-        <w:t xml:space="preserve"> </w:t>
-      </w:r>
-      <w:r>
-        <w:t xml:space="preserve">The idea is to take inspiration from the class you already know (</w:t>
+        <w:t xml:space="preserve">In this exercise, you will create your own first class instead of using and expanding one that was written for you. The idea is to take inspiration from the class you already know (</w:t>
       </w:r>
       <w:r>
         <w:rPr>
@@ -216,7 +210,6 @@
           <w:ilvl w:val="0"/>
           <w:numId w:val="1001"/>
         </w:numPr>
-        <w:pStyle w:val="Compact"/>
       </w:pPr>
       <w:r>
         <w:t xml:space="preserve">Re-download</w:t>
@@ -278,7 +271,6 @@
           <w:ilvl w:val="0"/>
           <w:numId w:val="1001"/>
         </w:numPr>
-        <w:pStyle w:val="Compact"/>
       </w:pPr>
       <w:r>
         <w:t xml:space="preserve">Within your IDE, re-name the project to</w:t>
@@ -327,6 +319,17 @@
       </w:r>
       <w:r>
         <w:t xml:space="preserve">”</w:t>
+      </w:r>
+    </w:p>
+    <w:p>
+      <w:pPr>
+        <w:numPr>
+          <w:ilvl w:val="0"/>
+          <w:numId w:val="1000"/>
+        </w:numPr>
+      </w:pPr>
+      <w:r>
+        <w:t xml:space="preserve">It is important that you re-name the files within your IDE. If you try to rename your files, or their folders, outside of the IDE then it will break your solution. The solution will still be looking for the original file/folder names, and will not recognize the changed names. If such an error occurs, restore the previous names and then rename your files through the IDE as instructed.</w:t>
       </w:r>
     </w:p>
     <w:p>
@@ -335,7 +338,6 @@
           <w:ilvl w:val="0"/>
           <w:numId w:val="1001"/>
         </w:numPr>
-        <w:pStyle w:val="Compact"/>
       </w:pPr>
       <w:r>
         <w:t xml:space="preserve">In the</w:t>
@@ -396,6 +398,9 @@
       </w:r>
       <w:r>
         <w:t xml:space="preserve">.</w:t>
+      </w:r>
+      <w:r>
+        <w:br/>
       </w:r>
     </w:p>
     <w:p>
@@ -404,7 +409,6 @@
           <w:ilvl w:val="0"/>
           <w:numId w:val="1001"/>
         </w:numPr>
-        <w:pStyle w:val="Compact"/>
       </w:pPr>
       <w:r>
         <w:t xml:space="preserve">Comment out the body of the</w:t>
@@ -446,10 +450,90 @@
           <w:ilvl w:val="0"/>
           <w:numId w:val="1001"/>
         </w:numPr>
-        <w:pStyle w:val="Compact"/>
-      </w:pPr>
-      <w:r>
-        <w:t xml:space="preserve">It is important that you re-name the files within your IDE. If you try to rename your files, or their folders, outside of the IDE then it will break your solution. The solution will still be looking for the original file/folder names, and will not recognize the changed names. If such an error occurs, restore the previous names and then rename your files through the IDE as instructed.</w:t>
+      </w:pPr>
+      <w:r>
+        <w:t xml:space="preserve">Your program should compile as it is, but you have to edit</w:t>
+      </w:r>
+      <w:r>
+        <w:t xml:space="preserve"> </w:t>
+      </w:r>
+      <w:r>
+        <w:rPr>
+          <w:rStyle w:val="NormalTok"/>
+        </w:rPr>
+        <w:t xml:space="preserve">PreciseRectangle</w:t>
+      </w:r>
+      <w:r>
+        <w:rPr>
+          <w:rStyle w:val="OperatorTok"/>
+        </w:rPr>
+        <w:t xml:space="preserve">.</w:t>
+      </w:r>
+      <w:r>
+        <w:rPr>
+          <w:rStyle w:val="FunctionTok"/>
+        </w:rPr>
+        <w:t xml:space="preserve">cs</w:t>
+      </w:r>
+      <w:r>
+        <w:t xml:space="preserve"> </w:t>
+      </w:r>
+      <w:r>
+        <w:t xml:space="preserve">to now store the</w:t>
+      </w:r>
+      <w:r>
+        <w:t xml:space="preserve"> </w:t>
+      </w:r>
+      <w:r>
+        <w:rPr>
+          <w:rStyle w:val="NormalTok"/>
+        </w:rPr>
+        <w:t xml:space="preserve">width</w:t>
+      </w:r>
+      <w:r>
+        <w:t xml:space="preserve"> </w:t>
+      </w:r>
+      <w:r>
+        <w:t xml:space="preserve">and the</w:t>
+      </w:r>
+      <w:r>
+        <w:t xml:space="preserve"> </w:t>
+      </w:r>
+      <w:r>
+        <w:rPr>
+          <w:rStyle w:val="NormalTok"/>
+        </w:rPr>
+        <w:t xml:space="preserve">length</w:t>
+      </w:r>
+      <w:r>
+        <w:t xml:space="preserve"> </w:t>
+      </w:r>
+      <w:r>
+        <w:t xml:space="preserve">with</w:t>
+      </w:r>
+      <w:r>
+        <w:t xml:space="preserve"> </w:t>
+      </w:r>
+      <w:r>
+        <w:rPr>
+          <w:rStyle w:val="DataTypeTok"/>
+        </w:rPr>
+        <w:t xml:space="preserve">double</w:t>
+      </w:r>
+      <w:r>
+        <w:t xml:space="preserve">, and to propagate this change accordingly. What should be the return type of</w:t>
+      </w:r>
+      <w:r>
+        <w:t xml:space="preserve"> </w:t>
+      </w:r>
+      <w:r>
+        <w:rPr>
+          <w:rStyle w:val="NormalTok"/>
+        </w:rPr>
+        <w:t xml:space="preserve">GetWidth</w:t>
+      </w:r>
+      <w:r>
+        <w:t xml:space="preserve">, for instance?</w:t>
       </w:r>
     </w:p>
     <w:p>
@@ -458,10 +542,9 @@
           <w:ilvl w:val="0"/>
           <w:numId w:val="1001"/>
         </w:numPr>
-        <w:pStyle w:val="Compact"/>
-      </w:pPr>
-      <w:r>
-        <w:t xml:space="preserve">Your program should compile as it is, but you have to edit</w:t>
+      </w:pPr>
+      <w:r>
+        <w:t xml:space="preserve">Declare and manipulate precise rectangles (i.e., with floating-point values for the width and the length) in the</w:t>
       </w:r>
       <w:r>
         <w:t xml:space="preserve"> </w:t>
@@ -470,79 +553,13 @@
         <w:rPr>
           <w:rStyle w:val="NormalTok"/>
         </w:rPr>
-        <w:t xml:space="preserve">PreciseRectangle</w:t>
-      </w:r>
-      <w:r>
-        <w:rPr>
-          <w:rStyle w:val="OperatorTok"/>
-        </w:rPr>
-        <w:t xml:space="preserve">.</w:t>
-      </w:r>
-      <w:r>
-        <w:rPr>
-          <w:rStyle w:val="FunctionTok"/>
-        </w:rPr>
-        <w:t xml:space="preserve">cs</w:t>
-      </w:r>
-      <w:r>
-        <w:t xml:space="preserve"> </w:t>
-      </w:r>
-      <w:r>
-        <w:t xml:space="preserve">to now store the</w:t>
-      </w:r>
-      <w:r>
-        <w:t xml:space="preserve"> </w:t>
-      </w:r>
-      <w:r>
-        <w:rPr>
-          <w:rStyle w:val="NormalTok"/>
-        </w:rPr>
-        <w:t xml:space="preserve">width</w:t>
-      </w:r>
-      <w:r>
-        <w:t xml:space="preserve"> </w:t>
-      </w:r>
-      <w:r>
-        <w:t xml:space="preserve">and the</w:t>
-      </w:r>
-      <w:r>
-        <w:t xml:space="preserve"> </w:t>
-      </w:r>
-      <w:r>
-        <w:rPr>
-          <w:rStyle w:val="NormalTok"/>
-        </w:rPr>
-        <w:t xml:space="preserve">length</w:t>
-      </w:r>
-      <w:r>
-        <w:t xml:space="preserve"> </w:t>
-      </w:r>
-      <w:r>
-        <w:t xml:space="preserve">with</w:t>
-      </w:r>
-      <w:r>
-        <w:t xml:space="preserve"> </w:t>
-      </w:r>
-      <w:r>
-        <w:rPr>
-          <w:rStyle w:val="DataTypeTok"/>
-        </w:rPr>
-        <w:t xml:space="preserve">double</w:t>
-      </w:r>
-      <w:r>
-        <w:t xml:space="preserve">, and to propagate this change accordingly. What should be the return type of</w:t>
-      </w:r>
-      <w:r>
-        <w:t xml:space="preserve"> </w:t>
-      </w:r>
-      <w:r>
-        <w:rPr>
-          <w:rStyle w:val="NormalTok"/>
-        </w:rPr>
-        <w:t xml:space="preserve">GetWidth</w:t>
-      </w:r>
-      <w:r>
-        <w:t xml:space="preserve">, for instance?</w:t>
+        <w:t xml:space="preserve">Main</w:t>
+      </w:r>
+      <w:r>
+        <w:t xml:space="preserve"> </w:t>
+      </w:r>
+      <w:r>
+        <w:t xml:space="preserve">method, and make sure they behave as expected (can you compute the area, for instance?).</w:t>
       </w:r>
     </w:p>
     <w:p>
@@ -551,34 +568,6 @@
           <w:ilvl w:val="0"/>
           <w:numId w:val="1001"/>
         </w:numPr>
-        <w:pStyle w:val="Compact"/>
-      </w:pPr>
-      <w:r>
-        <w:t xml:space="preserve">Declare and manipulate precise rectangles (i.e., with floating-point values for the width and the length) in the</w:t>
-      </w:r>
-      <w:r>
-        <w:t xml:space="preserve"> </w:t>
-      </w:r>
-      <w:r>
-        <w:rPr>
-          <w:rStyle w:val="NormalTok"/>
-        </w:rPr>
-        <w:t xml:space="preserve">Main</w:t>
-      </w:r>
-      <w:r>
-        <w:t xml:space="preserve"> </w:t>
-      </w:r>
-      <w:r>
-        <w:t xml:space="preserve">method, and make sure they behave as expected (can you compute the area, for instance?).</w:t>
-      </w:r>
-    </w:p>
-    <w:p>
-      <w:pPr>
-        <w:numPr>
-          <w:ilvl w:val="0"/>
-          <w:numId w:val="1001"/>
-        </w:numPr>
-        <w:pStyle w:val="Compact"/>
       </w:pPr>
       <w:r>
         <w:t xml:space="preserve">Add the missing methods (</w:t>
@@ -633,7 +622,6 @@
           <w:ilvl w:val="0"/>
           <w:numId w:val="1002"/>
         </w:numPr>
-        <w:pStyle w:val="Compact"/>
       </w:pPr>
       <w:r>
         <w:t xml:space="preserve">Create a new project in your IDE, name it</w:t>
@@ -660,7 +648,6 @@
           <w:ilvl w:val="0"/>
           <w:numId w:val="1002"/>
         </w:numPr>
-        <w:pStyle w:val="Compact"/>
       </w:pPr>
       <w:r>
         <w:t xml:space="preserve">In the Solution Explorer, right-click on</w:t>
@@ -774,7 +761,6 @@
           <w:ilvl w:val="0"/>
           <w:numId w:val="1002"/>
         </w:numPr>
-        <w:pStyle w:val="Compact"/>
       </w:pPr>
       <w:r>
         <w:t xml:space="preserve">You are now supposed to have two</w:t>
@@ -837,10 +823,93 @@
           <w:ilvl w:val="0"/>
           <w:numId w:val="1002"/>
         </w:numPr>
+      </w:pPr>
+      <w:r>
+        <w:t xml:space="preserve">Implement the</w:t>
+      </w:r>
+      <w:r>
+        <w:t xml:space="preserve"> </w:t>
+      </w:r>
+      <w:r>
+        <w:rPr>
+          <w:rStyle w:val="NormalTok"/>
+        </w:rPr>
+        <w:t xml:space="preserve">PreciseRectangle</w:t>
+      </w:r>
+      <w:r>
+        <w:t xml:space="preserve"> </w:t>
+      </w:r>
+      <w:r>
+        <w:t xml:space="preserve">class according to the following specification:</w:t>
+      </w:r>
+    </w:p>
+    <w:p>
+      <w:pPr>
+        <w:numPr>
+          <w:ilvl w:val="1"/>
+          <w:numId w:val="1003"/>
+        </w:numPr>
         <w:pStyle w:val="Compact"/>
       </w:pPr>
       <w:r>
-        <w:t xml:space="preserve">Implement the</w:t>
+        <w:t xml:space="preserve">it should have two attributes, of type</w:t>
+      </w:r>
+      <w:r>
+        <w:t xml:space="preserve"> </w:t>
+      </w:r>
+      <w:r>
+        <w:rPr>
+          <w:rStyle w:val="DataTypeTok"/>
+        </w:rPr>
+        <w:t xml:space="preserve">double</w:t>
+      </w:r>
+    </w:p>
+    <w:p>
+      <w:pPr>
+        <w:numPr>
+          <w:ilvl w:val="1"/>
+          <w:numId w:val="1003"/>
+        </w:numPr>
+        <w:pStyle w:val="Compact"/>
+      </w:pPr>
+      <w:r>
+        <w:t xml:space="preserve">it should have and eight methods:</w:t>
+      </w:r>
+    </w:p>
+    <w:p>
+      <w:pPr>
+        <w:numPr>
+          <w:ilvl w:val="2"/>
+          <w:numId w:val="1004"/>
+        </w:numPr>
+        <w:pStyle w:val="Compact"/>
+      </w:pPr>
+      <w:r>
+        <w:t xml:space="preserve">two setters, two getters (i.e., one for each attribute),</w:t>
+      </w:r>
+    </w:p>
+    <w:p>
+      <w:pPr>
+        <w:numPr>
+          <w:ilvl w:val="2"/>
+          <w:numId w:val="1004"/>
+        </w:numPr>
+        <w:pStyle w:val="Compact"/>
+      </w:pPr>
+      <w:r>
+        <w:t xml:space="preserve">one method to compute the area of a precise rectangle,</w:t>
+      </w:r>
+    </w:p>
+    <w:p>
+      <w:pPr>
+        <w:numPr>
+          <w:ilvl w:val="2"/>
+          <w:numId w:val="1004"/>
+        </w:numPr>
+        <w:pStyle w:val="Compact"/>
+      </w:pPr>
+      <w:r>
+        <w:t xml:space="preserve">one method</w:t>
       </w:r>
       <w:r>
         <w:t xml:space="preserve"> </w:t>
@@ -849,13 +918,25 @@
         <w:rPr>
           <w:rStyle w:val="NormalTok"/>
         </w:rPr>
-        <w:t xml:space="preserve">PreciseRectangle</w:t>
-      </w:r>
-      <w:r>
-        <w:t xml:space="preserve"> </w:t>
-      </w:r>
-      <w:r>
-        <w:t xml:space="preserve">class according to your UML diagram. Don’t forget about the</w:t>
+        <w:t xml:space="preserve">ComputePerimeter</w:t>
+      </w:r>
+      <w:r>
+        <w:t xml:space="preserve"> </w:t>
+      </w:r>
+      <w:r>
+        <w:t xml:space="preserve">to compute the perimeter of a precise rectangle,</w:t>
+      </w:r>
+    </w:p>
+    <w:p>
+      <w:pPr>
+        <w:numPr>
+          <w:ilvl w:val="2"/>
+          <w:numId w:val="1004"/>
+        </w:numPr>
+        <w:pStyle w:val="Compact"/>
+      </w:pPr>
+      <w:r>
+        <w:t xml:space="preserve">one method</w:t>
       </w:r>
       <w:r>
         <w:t xml:space="preserve"> </w:t>
@@ -864,10 +945,25 @@
         <w:rPr>
           <w:rStyle w:val="NormalTok"/>
         </w:rPr>
-        <w:t xml:space="preserve">ComputePerimeter</w:t>
-      </w:r>
-      <w:r>
-        <w:t xml:space="preserve">,</w:t>
+        <w:t xml:space="preserve">Swap</w:t>
+      </w:r>
+      <w:r>
+        <w:t xml:space="preserve"> </w:t>
+      </w:r>
+      <w:r>
+        <w:t xml:space="preserve">to swap the length and the width of a precise rectangle,</w:t>
+      </w:r>
+    </w:p>
+    <w:p>
+      <w:pPr>
+        <w:numPr>
+          <w:ilvl w:val="2"/>
+          <w:numId w:val="1004"/>
+        </w:numPr>
+        <w:pStyle w:val="Compact"/>
+      </w:pPr>
+      <w:r>
+        <w:t xml:space="preserve">one method</w:t>
       </w:r>
       <w:r>
         <w:t xml:space="preserve"> </w:t>
@@ -876,25 +972,13 @@
         <w:rPr>
           <w:rStyle w:val="NormalTok"/>
         </w:rPr>
-        <w:t xml:space="preserve">Swap</w:t>
-      </w:r>
-      <w:r>
-        <w:t xml:space="preserve">, and</w:t>
-      </w:r>
-      <w:r>
-        <w:t xml:space="preserve"> </w:t>
-      </w:r>
-      <w:r>
-        <w:rPr>
-          <w:rStyle w:val="NormalTok"/>
-        </w:rPr>
         <w:t xml:space="preserve">MultiplyRectangle</w:t>
       </w:r>
       <w:r>
         <w:t xml:space="preserve"> </w:t>
       </w:r>
       <w:r>
-        <w:t xml:space="preserve">methods.</w:t>
+        <w:t xml:space="preserve">to multiply the length and width of a precise rectangle by an ratio given in argument as an integer.</w:t>
       </w:r>
     </w:p>
     <w:p>
@@ -903,7 +987,6 @@
           <w:ilvl w:val="0"/>
           <w:numId w:val="1002"/>
         </w:numPr>
-        <w:pStyle w:val="Compact"/>
       </w:pPr>
       <w:r>
         <w:t xml:space="preserve">Declare and manipulate rectangles with floating-point values for the width and the length in the</w:t>
@@ -975,7 +1058,7 @@
       <w:pPr>
         <w:numPr>
           <w:ilvl w:val="0"/>
-          <w:numId w:val="1003"/>
+          <w:numId w:val="1005"/>
         </w:numPr>
         <w:pStyle w:val="Compact"/>
       </w:pPr>
@@ -1002,7 +1085,7 @@
       <w:pPr>
         <w:numPr>
           <w:ilvl w:val="0"/>
-          <w:numId w:val="1003"/>
+          <w:numId w:val="1005"/>
         </w:numPr>
         <w:pStyle w:val="Compact"/>
       </w:pPr>
@@ -1116,7 +1199,7 @@
       <w:pPr>
         <w:numPr>
           <w:ilvl w:val="0"/>
-          <w:numId w:val="1003"/>
+          <w:numId w:val="1005"/>
         </w:numPr>
         <w:pStyle w:val="Compact"/>
       </w:pPr>
@@ -1200,7 +1283,7 @@
       <w:pPr>
         <w:numPr>
           <w:ilvl w:val="0"/>
-          <w:numId w:val="1003"/>
+          <w:numId w:val="1005"/>
         </w:numPr>
         <w:pStyle w:val="Compact"/>
       </w:pPr>
@@ -1299,7 +1382,7 @@
       <w:pPr>
         <w:numPr>
           <w:ilvl w:val="0"/>
-          <w:numId w:val="1003"/>
+          <w:numId w:val="1005"/>
         </w:numPr>
         <w:pStyle w:val="Compact"/>
       </w:pPr>
@@ -1377,7 +1460,7 @@
       <w:pPr>
         <w:numPr>
           <w:ilvl w:val="0"/>
-          <w:numId w:val="1004"/>
+          <w:numId w:val="1006"/>
         </w:numPr>
         <w:pStyle w:val="Compact"/>
       </w:pPr>
@@ -1504,7 +1587,7 @@
       <w:pPr>
         <w:numPr>
           <w:ilvl w:val="0"/>
-          <w:numId w:val="1004"/>
+          <w:numId w:val="1006"/>
         </w:numPr>
         <w:pStyle w:val="Compact"/>
       </w:pPr>
@@ -1553,7 +1636,7 @@
       <w:pPr>
         <w:numPr>
           <w:ilvl w:val="0"/>
-          <w:numId w:val="1004"/>
+          <w:numId w:val="1006"/>
         </w:numPr>
         <w:pStyle w:val="Compact"/>
       </w:pPr>
@@ -1592,7 +1675,7 @@
       <w:pPr>
         <w:numPr>
           <w:ilvl w:val="1"/>
-          <w:numId w:val="1005"/>
+          <w:numId w:val="1007"/>
         </w:numPr>
         <w:pStyle w:val="Compact"/>
       </w:pPr>
@@ -1621,7 +1704,7 @@
       <w:pPr>
         <w:numPr>
           <w:ilvl w:val="1"/>
-          <w:numId w:val="1005"/>
+          <w:numId w:val="1007"/>
         </w:numPr>
         <w:pStyle w:val="Compact"/>
       </w:pPr>
@@ -1647,7 +1730,7 @@
       <w:pPr>
         <w:numPr>
           <w:ilvl w:val="0"/>
-          <w:numId w:val="1004"/>
+          <w:numId w:val="1006"/>
         </w:numPr>
         <w:pStyle w:val="Compact"/>
       </w:pPr>
@@ -1674,7 +1757,7 @@
       <w:pPr>
         <w:numPr>
           <w:ilvl w:val="0"/>
-          <w:numId w:val="1004"/>
+          <w:numId w:val="1006"/>
         </w:numPr>
         <w:pStyle w:val="Compact"/>
       </w:pPr>
@@ -1742,7 +1825,7 @@
       <w:pPr>
         <w:numPr>
           <w:ilvl w:val="0"/>
-          <w:numId w:val="1006"/>
+          <w:numId w:val="1008"/>
         </w:numPr>
         <w:pStyle w:val="Compact"/>
       </w:pPr>
@@ -1768,7 +1851,7 @@
       <w:pPr>
         <w:numPr>
           <w:ilvl w:val="0"/>
-          <w:numId w:val="1007"/>
+          <w:numId w:val="1009"/>
         </w:numPr>
         <w:pStyle w:val="Compact"/>
       </w:pPr>
@@ -1788,7 +1871,7 @@
       <w:pPr>
         <w:numPr>
           <w:ilvl w:val="0"/>
-          <w:numId w:val="1007"/>
+          <w:numId w:val="1009"/>
         </w:numPr>
         <w:pStyle w:val="Compact"/>
       </w:pPr>
@@ -2142,64 +2225,10 @@
     </w:lvlOverride>
   </w:num>
   <w:num w:numId="1003">
-    <w:abstractNumId w:val="99201"/>
-    <w:lvlOverride w:ilvl="0">
-      <w:startOverride w:val="1"/>
-    </w:lvlOverride>
-    <w:lvlOverride w:ilvl="1">
-      <w:startOverride w:val="1"/>
-    </w:lvlOverride>
-    <w:lvlOverride w:ilvl="2">
-      <w:startOverride w:val="1"/>
-    </w:lvlOverride>
-    <w:lvlOverride w:ilvl="3">
-      <w:startOverride w:val="1"/>
-    </w:lvlOverride>
-    <w:lvlOverride w:ilvl="4">
-      <w:startOverride w:val="1"/>
-    </w:lvlOverride>
-    <w:lvlOverride w:ilvl="5">
-      <w:startOverride w:val="1"/>
-    </w:lvlOverride>
-    <w:lvlOverride w:ilvl="6">
-      <w:startOverride w:val="1"/>
-    </w:lvlOverride>
-    <w:lvlOverride w:ilvl="7">
-      <w:startOverride w:val="1"/>
-    </w:lvlOverride>
-    <w:lvlOverride w:ilvl="8">
-      <w:startOverride w:val="1"/>
-    </w:lvlOverride>
+    <w:abstractNumId w:val="991"/>
   </w:num>
   <w:num w:numId="1004">
-    <w:abstractNumId w:val="99201"/>
-    <w:lvlOverride w:ilvl="0">
-      <w:startOverride w:val="1"/>
-    </w:lvlOverride>
-    <w:lvlOverride w:ilvl="1">
-      <w:startOverride w:val="1"/>
-    </w:lvlOverride>
-    <w:lvlOverride w:ilvl="2">
-      <w:startOverride w:val="1"/>
-    </w:lvlOverride>
-    <w:lvlOverride w:ilvl="3">
-      <w:startOverride w:val="1"/>
-    </w:lvlOverride>
-    <w:lvlOverride w:ilvl="4">
-      <w:startOverride w:val="1"/>
-    </w:lvlOverride>
-    <w:lvlOverride w:ilvl="5">
-      <w:startOverride w:val="1"/>
-    </w:lvlOverride>
-    <w:lvlOverride w:ilvl="6">
-      <w:startOverride w:val="1"/>
-    </w:lvlOverride>
-    <w:lvlOverride w:ilvl="7">
-      <w:startOverride w:val="1"/>
-    </w:lvlOverride>
-    <w:lvlOverride w:ilvl="8">
-      <w:startOverride w:val="1"/>
-    </w:lvlOverride>
+    <w:abstractNumId w:val="991"/>
   </w:num>
   <w:num w:numId="1005">
     <w:abstractNumId w:val="99201"/>
@@ -2262,6 +2291,66 @@
     </w:lvlOverride>
   </w:num>
   <w:num w:numId="1007">
+    <w:abstractNumId w:val="99201"/>
+    <w:lvlOverride w:ilvl="0">
+      <w:startOverride w:val="1"/>
+    </w:lvlOverride>
+    <w:lvlOverride w:ilvl="1">
+      <w:startOverride w:val="1"/>
+    </w:lvlOverride>
+    <w:lvlOverride w:ilvl="2">
+      <w:startOverride w:val="1"/>
+    </w:lvlOverride>
+    <w:lvlOverride w:ilvl="3">
+      <w:startOverride w:val="1"/>
+    </w:lvlOverride>
+    <w:lvlOverride w:ilvl="4">
+      <w:startOverride w:val="1"/>
+    </w:lvlOverride>
+    <w:lvlOverride w:ilvl="5">
+      <w:startOverride w:val="1"/>
+    </w:lvlOverride>
+    <w:lvlOverride w:ilvl="6">
+      <w:startOverride w:val="1"/>
+    </w:lvlOverride>
+    <w:lvlOverride w:ilvl="7">
+      <w:startOverride w:val="1"/>
+    </w:lvlOverride>
+    <w:lvlOverride w:ilvl="8">
+      <w:startOverride w:val="1"/>
+    </w:lvlOverride>
+  </w:num>
+  <w:num w:numId="1008">
+    <w:abstractNumId w:val="99201"/>
+    <w:lvlOverride w:ilvl="0">
+      <w:startOverride w:val="1"/>
+    </w:lvlOverride>
+    <w:lvlOverride w:ilvl="1">
+      <w:startOverride w:val="1"/>
+    </w:lvlOverride>
+    <w:lvlOverride w:ilvl="2">
+      <w:startOverride w:val="1"/>
+    </w:lvlOverride>
+    <w:lvlOverride w:ilvl="3">
+      <w:startOverride w:val="1"/>
+    </w:lvlOverride>
+    <w:lvlOverride w:ilvl="4">
+      <w:startOverride w:val="1"/>
+    </w:lvlOverride>
+    <w:lvlOverride w:ilvl="5">
+      <w:startOverride w:val="1"/>
+    </w:lvlOverride>
+    <w:lvlOverride w:ilvl="6">
+      <w:startOverride w:val="1"/>
+    </w:lvlOverride>
+    <w:lvlOverride w:ilvl="7">
+      <w:startOverride w:val="1"/>
+    </w:lvlOverride>
+    <w:lvlOverride w:ilvl="8">
+      <w:startOverride w:val="1"/>
+    </w:lvlOverride>
+  </w:num>
+  <w:num w:numId="1009">
     <w:abstractNumId w:val="991"/>
   </w:num>
 </w:numbering>

</xml_diff>

<commit_message>
Deploying to gh-pages from @ csci-1301/csci-1301.github.io@eb33103a7e2ae94d091be2a2bdf9064be64f665d 🚀
</commit_message>
<xml_diff>
--- a/labs/PreciseRectangle/index.docx
+++ b/labs/PreciseRectangle/index.docx
@@ -52,7 +52,7 @@
         <w:pStyle w:val="Date"/>
       </w:pPr>
       <w:r>
-        <w:t xml:space="preserve">September  10, 2021 (02:20:08 PM)</w:t>
+        <w:t xml:space="preserve">September  14, 2021 (12:23:14 AM)</w:t>
       </w:r>
     </w:p>
     <w:sdt>
@@ -1809,6 +1809,69 @@
     </w:p>
     <w:p>
       <w:pPr>
+        <w:numPr>
+          <w:ilvl w:val="0"/>
+          <w:numId w:val="1006"/>
+        </w:numPr>
+        <w:pStyle w:val="Compact"/>
+      </w:pPr>
+      <w:r>
+        <w:t xml:space="preserve">Add two contructors:</w:t>
+      </w:r>
+    </w:p>
+    <w:p>
+      <w:pPr>
+        <w:numPr>
+          <w:ilvl w:val="1"/>
+          <w:numId w:val="1008"/>
+        </w:numPr>
+        <w:pStyle w:val="Compact"/>
+      </w:pPr>
+      <w:r>
+        <w:t xml:space="preserve">a default, parameterless constructor: it does nothing</w:t>
+      </w:r>
+    </w:p>
+    <w:p>
+      <w:pPr>
+        <w:numPr>
+          <w:ilvl w:val="1"/>
+          <w:numId w:val="1008"/>
+        </w:numPr>
+        <w:pStyle w:val="Compact"/>
+      </w:pPr>
+      <w:r>
+        <w:t xml:space="preserve">a constructor with 1 parameter for radius: it initializes radius attribute</w:t>
+      </w:r>
+    </w:p>
+    <w:p>
+      <w:pPr>
+        <w:numPr>
+          <w:ilvl w:val="0"/>
+          <w:numId w:val="1006"/>
+        </w:numPr>
+        <w:pStyle w:val="Compact"/>
+      </w:pPr>
+      <w:r>
+        <w:t xml:space="preserve">Add a</w:t>
+      </w:r>
+      <w:r>
+        <w:t xml:space="preserve"> </w:t>
+      </w:r>
+      <w:r>
+        <w:rPr>
+          <w:rStyle w:val="NormalTok"/>
+        </w:rPr>
+        <w:t xml:space="preserve">ToString</w:t>
+      </w:r>
+      <w:r>
+        <w:t xml:space="preserve"> </w:t>
+      </w:r>
+      <w:r>
+        <w:t xml:space="preserve">method that returns values or radius, circumference and area or the circle</w:t>
+      </w:r>
+    </w:p>
+    <w:p>
+      <w:pPr>
         <w:pStyle w:val="FirstParagraph"/>
       </w:pPr>
       <w:r>
@@ -1852,7 +1915,7 @@
       <w:pPr>
         <w:numPr>
           <w:ilvl w:val="0"/>
-          <w:numId w:val="1008"/>
+          <w:numId w:val="1009"/>
         </w:numPr>
         <w:pStyle w:val="Compact"/>
       </w:pPr>
@@ -1878,7 +1941,7 @@
       <w:pPr>
         <w:numPr>
           <w:ilvl w:val="0"/>
-          <w:numId w:val="1009"/>
+          <w:numId w:val="1010"/>
         </w:numPr>
         <w:pStyle w:val="Compact"/>
       </w:pPr>
@@ -1898,7 +1961,7 @@
       <w:pPr>
         <w:numPr>
           <w:ilvl w:val="0"/>
-          <w:numId w:val="1009"/>
+          <w:numId w:val="1010"/>
         </w:numPr>
         <w:pStyle w:val="Compact"/>
       </w:pPr>
@@ -2378,6 +2441,36 @@
     </w:lvlOverride>
   </w:num>
   <w:num w:numId="1009">
+    <w:abstractNumId w:val="99201"/>
+    <w:lvlOverride w:ilvl="0">
+      <w:startOverride w:val="1"/>
+    </w:lvlOverride>
+    <w:lvlOverride w:ilvl="1">
+      <w:startOverride w:val="1"/>
+    </w:lvlOverride>
+    <w:lvlOverride w:ilvl="2">
+      <w:startOverride w:val="1"/>
+    </w:lvlOverride>
+    <w:lvlOverride w:ilvl="3">
+      <w:startOverride w:val="1"/>
+    </w:lvlOverride>
+    <w:lvlOverride w:ilvl="4">
+      <w:startOverride w:val="1"/>
+    </w:lvlOverride>
+    <w:lvlOverride w:ilvl="5">
+      <w:startOverride w:val="1"/>
+    </w:lvlOverride>
+    <w:lvlOverride w:ilvl="6">
+      <w:startOverride w:val="1"/>
+    </w:lvlOverride>
+    <w:lvlOverride w:ilvl="7">
+      <w:startOverride w:val="1"/>
+    </w:lvlOverride>
+    <w:lvlOverride w:ilvl="8">
+      <w:startOverride w:val="1"/>
+    </w:lvlOverride>
+  </w:num>
+  <w:num w:numId="1010">
     <w:abstractNumId w:val="991"/>
   </w:num>
 </w:numbering>

</xml_diff>

<commit_message>
Deploying to gh-pages from @ csci-1301/csci-1301.github.io@2cabdc87e1d7167312afd5d88f1c5acc10448987 🚀
</commit_message>
<xml_diff>
--- a/labs/PreciseRectangle/index.docx
+++ b/labs/PreciseRectangle/index.docx
@@ -52,7 +52,7 @@
         <w:pStyle w:val="Date"/>
       </w:pPr>
       <w:r>
-        <w:t xml:space="preserve">September  14, 2021 (12:23:14 AM)</w:t>
+        <w:t xml:space="preserve">September  15, 2021 (08:33:23 PM)</w:t>
       </w:r>
     </w:p>
     <w:sdt>
@@ -399,9 +399,6 @@
       <w:r>
         <w:t xml:space="preserve">.</w:t>
       </w:r>
-      <w:r>
-        <w:br/>
-      </w:r>
     </w:p>
     <w:p>
       <w:pPr>
@@ -570,7 +567,10 @@
         </w:numPr>
       </w:pPr>
       <w:r>
-        <w:t xml:space="preserve">Add the missing methods (</w:t>
+        <w:t xml:space="preserve">Add the missing methods</w:t>
+      </w:r>
+      <w:r>
+        <w:t xml:space="preserve"> </w:t>
       </w:r>
       <w:r>
         <w:rPr>
@@ -603,7 +603,7 @@
         <w:t xml:space="preserve">MultiplyRectangle</w:t>
       </w:r>
       <w:r>
-        <w:t xml:space="preserve">).</w:t>
+        <w:t xml:space="preserve">, described in the section below.</w:t>
       </w:r>
     </w:p>
     <w:bookmarkEnd w:id="22"/>
@@ -719,7 +719,10 @@
         <w:t xml:space="preserve">”</w:t>
       </w:r>
       <w:r>
-        <w:t xml:space="preserve">, write</w:t>
+        <w:t xml:space="preserve"> </w:t>
+      </w:r>
+      <w:r>
+        <w:t xml:space="preserve">in the dialog box, write</w:t>
       </w:r>
       <w:r>
         <w:t xml:space="preserve"> </w:t>
@@ -763,7 +766,7 @@
         </w:numPr>
       </w:pPr>
       <w:r>
-        <w:t xml:space="preserve">You are now supposed to have two</w:t>
+        <w:t xml:space="preserve">You should now have two</w:t>
       </w:r>
       <w:r>
         <w:t xml:space="preserve"> </w:t>
@@ -900,7 +903,7 @@
         <w:pStyle w:val="Compact"/>
       </w:pPr>
       <w:r>
-        <w:t xml:space="preserve">it should have and eight methods:</w:t>
+        <w:t xml:space="preserve">it should have eight methods:</w:t>
       </w:r>
     </w:p>
     <w:p>
@@ -1005,7 +1008,7 @@
         <w:t xml:space="preserve"> </w:t>
       </w:r>
       <w:r>
-        <w:t xml:space="preserve">to multiply the length and width of a precise rectangle by an ratio given in argument as an integer.</w:t>
+        <w:t xml:space="preserve">to multiply the length and width of a precise rectangle by a factor given in the argument as an integer.</w:t>
       </w:r>
     </w:p>
     <w:p>
@@ -1231,7 +1234,7 @@
         <w:pStyle w:val="Compact"/>
       </w:pPr>
       <w:r>
-        <w:t xml:space="preserve">You are now supposed to have two</w:t>
+        <w:t xml:space="preserve">You should now have two</w:t>
       </w:r>
       <w:r>
         <w:t xml:space="preserve"> </w:t>
@@ -1315,7 +1318,7 @@
         <w:pStyle w:val="Compact"/>
       </w:pPr>
       <w:r>
-        <w:t xml:space="preserve">Declare one single instance variable in</w:t>
+        <w:t xml:space="preserve">Declare a single instance variable in</w:t>
       </w:r>
       <w:r>
         <w:t xml:space="preserve"> </w:t>
@@ -1816,7 +1819,7 @@
         <w:pStyle w:val="Compact"/>
       </w:pPr>
       <w:r>
-        <w:t xml:space="preserve">Add two contructors:</w:t>
+        <w:t xml:space="preserve">Add two constructors:</w:t>
       </w:r>
     </w:p>
     <w:p>
@@ -1840,7 +1843,7 @@
         <w:pStyle w:val="Compact"/>
       </w:pPr>
       <w:r>
-        <w:t xml:space="preserve">a constructor with 1 parameter for radius: it initializes radius attribute</w:t>
+        <w:t xml:space="preserve">a constructor with 1 parameter for radius: it initializes the radius attribute</w:t>
       </w:r>
     </w:p>
     <w:p>
@@ -1867,7 +1870,7 @@
         <w:t xml:space="preserve"> </w:t>
       </w:r>
       <w:r>
-        <w:t xml:space="preserve">method that returns values or radius, circumference and area or the circle</w:t>
+        <w:t xml:space="preserve">method that returns the values of the radius, circumference and area of the circle</w:t>
       </w:r>
     </w:p>
     <w:p>
@@ -1930,7 +1933,7 @@
           <w:rPr>
             <w:rStyle w:val="Hyperlink"/>
           </w:rPr>
-          <w:t xml:space="preserve">microsoft’s naming guideline</w:t>
+          <w:t xml:space="preserve">Microsoft’s naming guideline</w:t>
         </w:r>
       </w:hyperlink>
       <w:r>

</xml_diff>

<commit_message>
Deploying to gh-pages from @ csci-1301/csci-1301.github.io@a376508d21634bd5f3a2bff68ef7e40f19cc0fea 🚀
</commit_message>
<xml_diff>
--- a/labs/PreciseRectangle/index.docx
+++ b/labs/PreciseRectangle/index.docx
@@ -52,7 +52,7 @@
         <w:pStyle w:val="Date"/>
       </w:pPr>
       <w:r>
-        <w:t xml:space="preserve">September  29, 2021 (01:28:28 PM)</w:t>
+        <w:t xml:space="preserve">September  29, 2021 (02:12:38 PM)</w:t>
       </w:r>
     </w:p>
     <w:sdt>
@@ -541,7 +541,7 @@
         </w:numPr>
       </w:pPr>
       <w:r>
-        <w:t xml:space="preserve">Declare and manipulate precise rectangles (i.e., with floating-point values for the width and the length) in the</w:t>
+        <w:t xml:space="preserve">Declare and manipulate precise rectangles (with non-integer values for the width and the length) in the</w:t>
       </w:r>
       <w:r>
         <w:t xml:space="preserve"> </w:t>
@@ -1019,7 +1019,16 @@
         </w:numPr>
       </w:pPr>
       <w:r>
-        <w:t xml:space="preserve">Declare and manipulate rectangles with floating-point values for the width and the length in the</w:t>
+        <w:t xml:space="preserve">Declare and manipulate rectangles with floating-point (i.e. </w:t>
+      </w:r>
+      <w:r>
+        <w:rPr>
+          <w:rStyle w:val="DataTypeTok"/>
+        </w:rPr>
+        <w:t xml:space="preserve">double</w:t>
+      </w:r>
+      <w:r>
+        <w:t xml:space="preserve">) values for the width and the length in the</w:t>
       </w:r>
       <w:r>
         <w:t xml:space="preserve"> </w:t>
@@ -1495,7 +1504,7 @@
         <w:pStyle w:val="Compact"/>
       </w:pPr>
       <w:r>
-        <w:t xml:space="preserve">In C#,</w:t>
+        <w:t xml:space="preserve">In C#, the constant</w:t>
       </w:r>
       <w:r>
         <w:t xml:space="preserve"> </w:t>
@@ -1812,69 +1821,6 @@
     </w:p>
     <w:p>
       <w:pPr>
-        <w:numPr>
-          <w:ilvl w:val="0"/>
-          <w:numId w:val="1006"/>
-        </w:numPr>
-        <w:pStyle w:val="Compact"/>
-      </w:pPr>
-      <w:r>
-        <w:t xml:space="preserve">Add two constructors:</w:t>
-      </w:r>
-    </w:p>
-    <w:p>
-      <w:pPr>
-        <w:numPr>
-          <w:ilvl w:val="1"/>
-          <w:numId w:val="1008"/>
-        </w:numPr>
-        <w:pStyle w:val="Compact"/>
-      </w:pPr>
-      <w:r>
-        <w:t xml:space="preserve">a default, parameterless constructor: it does nothing</w:t>
-      </w:r>
-    </w:p>
-    <w:p>
-      <w:pPr>
-        <w:numPr>
-          <w:ilvl w:val="1"/>
-          <w:numId w:val="1008"/>
-        </w:numPr>
-        <w:pStyle w:val="Compact"/>
-      </w:pPr>
-      <w:r>
-        <w:t xml:space="preserve">a constructor with 1 parameter for radius: it initializes the radius attribute</w:t>
-      </w:r>
-    </w:p>
-    <w:p>
-      <w:pPr>
-        <w:numPr>
-          <w:ilvl w:val="0"/>
-          <w:numId w:val="1006"/>
-        </w:numPr>
-        <w:pStyle w:val="Compact"/>
-      </w:pPr>
-      <w:r>
-        <w:t xml:space="preserve">Add a</w:t>
-      </w:r>
-      <w:r>
-        <w:t xml:space="preserve"> </w:t>
-      </w:r>
-      <w:r>
-        <w:rPr>
-          <w:rStyle w:val="NormalTok"/>
-        </w:rPr>
-        <w:t xml:space="preserve">ToString</w:t>
-      </w:r>
-      <w:r>
-        <w:t xml:space="preserve"> </w:t>
-      </w:r>
-      <w:r>
-        <w:t xml:space="preserve">method that returns the values of the radius, circumference and area of the circle</w:t>
-      </w:r>
-    </w:p>
-    <w:p>
-      <w:pPr>
         <w:pStyle w:val="FirstParagraph"/>
       </w:pPr>
       <w:r>
@@ -1918,7 +1864,7 @@
       <w:pPr>
         <w:numPr>
           <w:ilvl w:val="0"/>
-          <w:numId w:val="1009"/>
+          <w:numId w:val="1008"/>
         </w:numPr>
         <w:pStyle w:val="Compact"/>
       </w:pPr>
@@ -1944,7 +1890,7 @@
       <w:pPr>
         <w:numPr>
           <w:ilvl w:val="0"/>
-          <w:numId w:val="1010"/>
+          <w:numId w:val="1009"/>
         </w:numPr>
         <w:pStyle w:val="Compact"/>
       </w:pPr>
@@ -1964,7 +1910,7 @@
       <w:pPr>
         <w:numPr>
           <w:ilvl w:val="0"/>
-          <w:numId w:val="1010"/>
+          <w:numId w:val="1009"/>
         </w:numPr>
         <w:pStyle w:val="Compact"/>
       </w:pPr>
@@ -2444,36 +2390,6 @@
     </w:lvlOverride>
   </w:num>
   <w:num w:numId="1009">
-    <w:abstractNumId w:val="99201"/>
-    <w:lvlOverride w:ilvl="0">
-      <w:startOverride w:val="1"/>
-    </w:lvlOverride>
-    <w:lvlOverride w:ilvl="1">
-      <w:startOverride w:val="1"/>
-    </w:lvlOverride>
-    <w:lvlOverride w:ilvl="2">
-      <w:startOverride w:val="1"/>
-    </w:lvlOverride>
-    <w:lvlOverride w:ilvl="3">
-      <w:startOverride w:val="1"/>
-    </w:lvlOverride>
-    <w:lvlOverride w:ilvl="4">
-      <w:startOverride w:val="1"/>
-    </w:lvlOverride>
-    <w:lvlOverride w:ilvl="5">
-      <w:startOverride w:val="1"/>
-    </w:lvlOverride>
-    <w:lvlOverride w:ilvl="6">
-      <w:startOverride w:val="1"/>
-    </w:lvlOverride>
-    <w:lvlOverride w:ilvl="7">
-      <w:startOverride w:val="1"/>
-    </w:lvlOverride>
-    <w:lvlOverride w:ilvl="8">
-      <w:startOverride w:val="1"/>
-    </w:lvlOverride>
-  </w:num>
-  <w:num w:numId="1010">
     <w:abstractNumId w:val="991"/>
   </w:num>
 </w:numbering>

</xml_diff>